<commit_message>
Update on Word test
</commit_message>
<xml_diff>
--- a/Project_Report.docx
+++ b/Project_Report.docx
@@ -2325,15 +2325,7 @@
         </w:numPr>
       </w:pPr>
       <w:r>
-        <w:t xml:space="preserve">Each user will be trading as part of an organisational unit. They will have access to their organisational </w:t>
-      </w:r>
-      <w:proofErr w:type="gramStart"/>
-      <w:r>
-        <w:t>units</w:t>
-      </w:r>
-      <w:proofErr w:type="gramEnd"/>
-      <w:r>
-        <w:t xml:space="preserve"> credit balance and assets.</w:t>
+        <w:t>Each user will be trading as part of an organisational unit. They will have access to their organisational units credit balance and assets.</w:t>
       </w:r>
     </w:p>
     <w:p>
@@ -2394,15 +2386,7 @@
         </w:numPr>
       </w:pPr>
       <w:r>
-        <w:t xml:space="preserve">Able to add/remove/edit their own organisational </w:t>
-      </w:r>
-      <w:proofErr w:type="gramStart"/>
-      <w:r>
-        <w:t>units</w:t>
-      </w:r>
-      <w:proofErr w:type="gramEnd"/>
-      <w:r>
-        <w:t xml:space="preserve"> orders</w:t>
+        <w:t>Able to add/remove/edit their own organisational units orders</w:t>
       </w:r>
     </w:p>
     <w:p>
@@ -2417,12 +2401,10 @@
         <w:t>Restrict ability to be able to buy for more credits or sell for more assets than the organisational unit has (</w:t>
       </w:r>
       <w:proofErr w:type="spellStart"/>
-      <w:proofErr w:type="gramStart"/>
       <w:r>
         <w:t>cant</w:t>
       </w:r>
       <w:proofErr w:type="spellEnd"/>
-      <w:proofErr w:type="gramEnd"/>
       <w:r>
         <w:t xml:space="preserve"> go below 0)</w:t>
       </w:r>
@@ -2436,15 +2418,7 @@
         </w:numPr>
       </w:pPr>
       <w:r>
-        <w:t xml:space="preserve">List price history of each </w:t>
-      </w:r>
-      <w:proofErr w:type="gramStart"/>
-      <w:r>
-        <w:t>asset, and</w:t>
-      </w:r>
-      <w:proofErr w:type="gramEnd"/>
-      <w:r>
-        <w:t xml:space="preserve"> create a graph that shows price over time (this may be some work, so </w:t>
+        <w:t xml:space="preserve">List price history of each asset, and create a graph that shows price over time (this may be some work, so </w:t>
       </w:r>
       <w:proofErr w:type="spellStart"/>
       <w:r>
@@ -3425,6 +3399,38 @@
           <w:szCs w:val="18"/>
         </w:rPr>
         <w:t>EndNote to pool references?</w:t>
+      </w:r>
+    </w:p>
+    <w:p>
+      <w:pPr>
+        <w:pStyle w:val="NormalWeb"/>
+        <w:spacing w:before="0" w:beforeAutospacing="0" w:after="0" w:afterAutospacing="0" w:line="480" w:lineRule="auto"/>
+        <w:ind w:left="720" w:hanging="720"/>
+        <w:rPr>
+          <w:rFonts w:asciiTheme="minorHAnsi" w:hAnsiTheme="minorHAnsi" w:cstheme="minorHAnsi"/>
+          <w:sz w:val="18"/>
+          <w:szCs w:val="18"/>
+        </w:rPr>
+      </w:pPr>
+    </w:p>
+    <w:p>
+      <w:pPr>
+        <w:pStyle w:val="NormalWeb"/>
+        <w:spacing w:before="0" w:beforeAutospacing="0" w:after="0" w:afterAutospacing="0" w:line="480" w:lineRule="auto"/>
+        <w:ind w:left="720" w:hanging="720"/>
+        <w:rPr>
+          <w:rFonts w:asciiTheme="minorHAnsi" w:hAnsiTheme="minorHAnsi" w:cstheme="minorHAnsi"/>
+          <w:sz w:val="18"/>
+          <w:szCs w:val="18"/>
+        </w:rPr>
+      </w:pPr>
+      <w:r>
+        <w:rPr>
+          <w:rFonts w:asciiTheme="minorHAnsi" w:hAnsiTheme="minorHAnsi" w:cstheme="minorHAnsi"/>
+          <w:sz w:val="18"/>
+          <w:szCs w:val="18"/>
+        </w:rPr>
+        <w:t>Update test</w:t>
       </w:r>
     </w:p>
     <w:sectPr>
@@ -6995,7 +7001,7 @@
     <w:charset w:val="00"/>
     <w:family w:val="roman"/>
     <w:pitch w:val="variable"/>
-    <w:sig w:usb0="E0002AFF" w:usb1="C0007843" w:usb2="00000009" w:usb3="00000000" w:csb0="000001FF" w:csb1="00000000"/>
+    <w:sig w:usb0="E0002EFF" w:usb1="C000785B" w:usb2="00000009" w:usb3="00000000" w:csb0="000001FF" w:csb1="00000000"/>
   </w:font>
   <w:font w:name="Symbol">
     <w:panose1 w:val="05050102010706020507"/>
@@ -7023,21 +7029,21 @@
     <w:charset w:val="00"/>
     <w:family w:val="swiss"/>
     <w:pitch w:val="variable"/>
-    <w:sig w:usb0="A0002AEF" w:usb1="4000207B" w:usb2="00000000" w:usb3="00000000" w:csb0="000001FF" w:csb1="00000000"/>
+    <w:sig w:usb0="E4002EFF" w:usb1="C000247B" w:usb2="00000009" w:usb3="00000000" w:csb0="000001FF" w:csb1="00000000"/>
   </w:font>
   <w:font w:name="Calibri">
     <w:panose1 w:val="020F0502020204030204"/>
     <w:charset w:val="00"/>
     <w:family w:val="swiss"/>
     <w:pitch w:val="variable"/>
-    <w:sig w:usb0="E0002AFF" w:usb1="4000ACFF" w:usb2="00000001" w:usb3="00000000" w:csb0="000001FF" w:csb1="00000000"/>
+    <w:sig w:usb0="E4002EFF" w:usb1="C000247B" w:usb2="00000009" w:usb3="00000000" w:csb0="000001FF" w:csb1="00000000"/>
   </w:font>
   <w:font w:name="Arial">
     <w:panose1 w:val="020B0604020202020204"/>
     <w:charset w:val="00"/>
     <w:family w:val="swiss"/>
     <w:pitch w:val="variable"/>
-    <w:sig w:usb0="E0002AFF" w:usb1="C0007843" w:usb2="00000009" w:usb3="00000000" w:csb0="000001FF" w:csb1="00000000"/>
+    <w:sig w:usb0="E0002EFF" w:usb1="C000785B" w:usb2="00000009" w:usb3="00000000" w:csb0="000001FF" w:csb1="00000000"/>
   </w:font>
 </w:fonts>
 </file>
@@ -7062,6 +7068,7 @@
     <w:rsid w:val="009D2C76"/>
     <w:rsid w:val="00A13608"/>
     <w:rsid w:val="00C4349E"/>
+    <w:rsid w:val="00FF4E8B"/>
   </w:rsids>
   <m:mathPr>
     <m:mathFont m:val="Cambria Math"/>

</xml_diff>

<commit_message>
Updated the requirement section into Must haves, Should haves and Nice to haves
</commit_message>
<xml_diff>
--- a/Project_Report.docx
+++ b/Project_Report.docx
@@ -2186,8 +2186,14 @@
           <w:ilvl w:val="0"/>
           <w:numId w:val="19"/>
         </w:numPr>
-      </w:pPr>
-      <w:r>
+        <w:rPr>
+          <w:color w:val="0070C0"/>
+        </w:rPr>
+      </w:pPr>
+      <w:r>
+        <w:rPr>
+          <w:color w:val="0070C0"/>
+        </w:rPr>
         <w:t>Make thing to buy and sell organisational assets</w:t>
       </w:r>
     </w:p>
@@ -2198,8 +2204,14 @@
           <w:ilvl w:val="0"/>
           <w:numId w:val="19"/>
         </w:numPr>
-      </w:pPr>
-      <w:r>
+        <w:rPr>
+          <w:color w:val="0070C0"/>
+        </w:rPr>
+      </w:pPr>
+      <w:r>
+        <w:rPr>
+          <w:color w:val="0070C0"/>
+        </w:rPr>
         <w:t>Ability to add new asset types</w:t>
       </w:r>
     </w:p>
@@ -2210,9 +2222,15 @@
           <w:ilvl w:val="0"/>
           <w:numId w:val="19"/>
         </w:numPr>
-      </w:pPr>
-      <w:r>
-        <w:t>System: add buy orders and sell orders. Both need to input; BUY/SELL, organisational unit, asset name, quantity, price, date</w:t>
+        <w:rPr>
+          <w:color w:val="0070C0"/>
+        </w:rPr>
+      </w:pPr>
+      <w:r>
+        <w:rPr>
+          <w:color w:val="0070C0"/>
+        </w:rPr>
+        <w:t>Budget (electronic credit)</w:t>
       </w:r>
     </w:p>
     <w:p>
@@ -2222,8 +2240,38 @@
           <w:ilvl w:val="0"/>
           <w:numId w:val="19"/>
         </w:numPr>
-      </w:pPr>
-      <w:r>
+        <w:rPr>
+          <w:color w:val="0070C0"/>
+        </w:rPr>
+      </w:pPr>
+      <w:r>
+        <w:rPr>
+          <w:color w:val="0070C0"/>
+        </w:rPr>
+        <w:t>System: add buy orders and sell orders. Both need to input; BUY/SELL, organisational unit, asset name, quantity, price, date</w:t>
+      </w:r>
+      <w:r>
+        <w:rPr>
+          <w:color w:val="0070C0"/>
+        </w:rPr>
+        <w:t xml:space="preserve"> (marketplace model)</w:t>
+      </w:r>
+    </w:p>
+    <w:p>
+      <w:pPr>
+        <w:pStyle w:val="ListParagraph"/>
+        <w:numPr>
+          <w:ilvl w:val="0"/>
+          <w:numId w:val="19"/>
+        </w:numPr>
+        <w:rPr>
+          <w:color w:val="0070C0"/>
+        </w:rPr>
+      </w:pPr>
+      <w:r>
+        <w:rPr>
+          <w:color w:val="0070C0"/>
+        </w:rPr>
         <w:t>Orders are successful if the there is a sell order that is less than or equal to the buy order price.</w:t>
       </w:r>
     </w:p>
@@ -2234,13 +2282,22 @@
           <w:ilvl w:val="1"/>
           <w:numId w:val="19"/>
         </w:numPr>
+        <w:rPr>
+          <w:color w:val="0070C0"/>
+        </w:rPr>
       </w:pPr>
       <w:proofErr w:type="spellStart"/>
       <w:r>
+        <w:rPr>
+          <w:color w:val="0070C0"/>
+        </w:rPr>
         <w:t>Eg.</w:t>
       </w:r>
       <w:proofErr w:type="spellEnd"/>
       <w:r>
+        <w:rPr>
+          <w:color w:val="0070C0"/>
+        </w:rPr>
         <w:t xml:space="preserve"> BUY order: 100 CPU hours at 10 credits each.</w:t>
       </w:r>
     </w:p>
@@ -2251,8 +2308,14 @@
           <w:ilvl w:val="1"/>
           <w:numId w:val="19"/>
         </w:numPr>
-      </w:pPr>
-      <w:r>
+        <w:rPr>
+          <w:color w:val="0070C0"/>
+        </w:rPr>
+      </w:pPr>
+      <w:r>
+        <w:rPr>
+          <w:color w:val="0070C0"/>
+        </w:rPr>
         <w:t>SELL order = 50 CPU hours at 5 credits each.</w:t>
       </w:r>
     </w:p>
@@ -2263,8 +2326,14 @@
           <w:ilvl w:val="1"/>
           <w:numId w:val="19"/>
         </w:numPr>
-      </w:pPr>
-      <w:r>
+        <w:rPr>
+          <w:color w:val="0070C0"/>
+        </w:rPr>
+      </w:pPr>
+      <w:r>
+        <w:rPr>
+          <w:color w:val="0070C0"/>
+        </w:rPr>
         <w:t>RESULT = SELL order complete. BUY Order: 50 hours at 10 credits. First 50 hours are bought at 5 credits each.</w:t>
       </w:r>
     </w:p>
@@ -2275,9 +2344,15 @@
           <w:ilvl w:val="0"/>
           <w:numId w:val="19"/>
         </w:numPr>
-      </w:pPr>
-      <w:r>
-        <w:t>Server keeps track of all unit assets, credit balance and all trades.</w:t>
+        <w:rPr>
+          <w:color w:val="0070C0"/>
+        </w:rPr>
+      </w:pPr>
+      <w:r>
+        <w:rPr>
+          <w:color w:val="0070C0"/>
+        </w:rPr>
+        <w:t>Client connects to server to list trades.</w:t>
       </w:r>
     </w:p>
     <w:p>
@@ -2287,9 +2362,15 @@
           <w:ilvl w:val="0"/>
           <w:numId w:val="19"/>
         </w:numPr>
-      </w:pPr>
-      <w:r>
-        <w:t>Client connects to server to list trades.</w:t>
+        <w:rPr>
+          <w:color w:val="0070C0"/>
+        </w:rPr>
+      </w:pPr>
+      <w:r>
+        <w:rPr>
+          <w:color w:val="0070C0"/>
+        </w:rPr>
+        <w:t>There should be no artificial limit to number of commodities in the database, no limit to number of trades that are listed and no limit to number of users in the system.</w:t>
       </w:r>
     </w:p>
     <w:p>
@@ -2299,9 +2380,21 @@
           <w:ilvl w:val="0"/>
           <w:numId w:val="19"/>
         </w:numPr>
-      </w:pPr>
-      <w:r>
-        <w:t>There should be no artificial limit to number of commodities in the database, no limit to number of trades that are listed and no limit to number of users in the system.</w:t>
+        <w:rPr>
+          <w:color w:val="0070C0"/>
+        </w:rPr>
+      </w:pPr>
+      <w:r>
+        <w:rPr>
+          <w:color w:val="0070C0"/>
+        </w:rPr>
+        <w:t>Each user must have their own username and pass so that only authorised users from each organisational unit are able to trade</w:t>
+      </w:r>
+      <w:r>
+        <w:rPr>
+          <w:color w:val="0070C0"/>
+        </w:rPr>
+        <w:t xml:space="preserve"> (login system)</w:t>
       </w:r>
     </w:p>
     <w:p>
@@ -2311,9 +2404,29 @@
           <w:ilvl w:val="0"/>
           <w:numId w:val="19"/>
         </w:numPr>
-      </w:pPr>
-      <w:r>
-        <w:t>Each user must have their own username and pass so that only authorised users from each organisational unit are able to trade</w:t>
+        <w:rPr>
+          <w:color w:val="0070C0"/>
+        </w:rPr>
+      </w:pPr>
+      <w:r>
+        <w:rPr>
+          <w:color w:val="0070C0"/>
+        </w:rPr>
+        <w:t xml:space="preserve">Each user will be trading as part of an organisational unit. They will have access to their organisational </w:t>
+      </w:r>
+      <w:proofErr w:type="gramStart"/>
+      <w:r>
+        <w:rPr>
+          <w:color w:val="0070C0"/>
+        </w:rPr>
+        <w:t>units</w:t>
+      </w:r>
+      <w:proofErr w:type="gramEnd"/>
+      <w:r>
+        <w:rPr>
+          <w:color w:val="0070C0"/>
+        </w:rPr>
+        <w:t xml:space="preserve"> credit balance and assets.</w:t>
       </w:r>
     </w:p>
     <w:p>
@@ -2323,9 +2436,364 @@
           <w:ilvl w:val="0"/>
           <w:numId w:val="19"/>
         </w:numPr>
-      </w:pPr>
-      <w:r>
-        <w:t>Each user will be trading as part of an organisational unit. They will have access to their organisational units credit balance and assets.</w:t>
+        <w:rPr>
+          <w:rFonts w:cstheme="majorHAnsi"/>
+          <w:color w:val="0070C0"/>
+        </w:rPr>
+      </w:pPr>
+      <w:r>
+        <w:rPr>
+          <w:color w:val="0070C0"/>
+        </w:rPr>
+        <w:t>Restrict ability to be able to buy for more credits or sell for more assets than the organisational unit has (</w:t>
+      </w:r>
+      <w:proofErr w:type="spellStart"/>
+      <w:proofErr w:type="gramStart"/>
+      <w:r>
+        <w:rPr>
+          <w:color w:val="0070C0"/>
+        </w:rPr>
+        <w:t>cant</w:t>
+      </w:r>
+      <w:proofErr w:type="spellEnd"/>
+      <w:proofErr w:type="gramEnd"/>
+      <w:r>
+        <w:rPr>
+          <w:color w:val="0070C0"/>
+        </w:rPr>
+        <w:t xml:space="preserve"> go below 0)</w:t>
+      </w:r>
+    </w:p>
+    <w:p>
+      <w:pPr>
+        <w:rPr>
+          <w:rFonts w:cstheme="majorHAnsi"/>
+        </w:rPr>
+      </w:pPr>
+      <w:r>
+        <w:rPr>
+          <w:rFonts w:cstheme="majorHAnsi"/>
+        </w:rPr>
+        <w:t>GUI:</w:t>
+      </w:r>
+    </w:p>
+    <w:p>
+      <w:pPr>
+        <w:rPr>
+          <w:rFonts w:cstheme="majorHAnsi"/>
+        </w:rPr>
+      </w:pPr>
+      <w:r>
+        <w:rPr>
+          <w:rFonts w:cstheme="majorHAnsi"/>
+        </w:rPr>
+        <w:t>IT admin team:</w:t>
+      </w:r>
+    </w:p>
+    <w:p>
+      <w:pPr>
+        <w:pStyle w:val="ListParagraph"/>
+        <w:numPr>
+          <w:ilvl w:val="0"/>
+          <w:numId w:val="21"/>
+        </w:numPr>
+        <w:rPr>
+          <w:color w:val="0070C0"/>
+        </w:rPr>
+      </w:pPr>
+      <w:r>
+        <w:rPr>
+          <w:color w:val="0070C0"/>
+        </w:rPr>
+        <w:t>Able to create new organisational units</w:t>
+      </w:r>
+    </w:p>
+    <w:p>
+      <w:pPr>
+        <w:pStyle w:val="ListParagraph"/>
+        <w:numPr>
+          <w:ilvl w:val="0"/>
+          <w:numId w:val="21"/>
+        </w:numPr>
+        <w:rPr>
+          <w:color w:val="0070C0"/>
+        </w:rPr>
+      </w:pPr>
+      <w:r>
+        <w:rPr>
+          <w:color w:val="0070C0"/>
+        </w:rPr>
+        <w:t>edit the number of credits each unit has</w:t>
+      </w:r>
+    </w:p>
+    <w:p>
+      <w:pPr>
+        <w:pStyle w:val="ListParagraph"/>
+        <w:numPr>
+          <w:ilvl w:val="0"/>
+          <w:numId w:val="21"/>
+        </w:numPr>
+        <w:rPr>
+          <w:color w:val="0070C0"/>
+        </w:rPr>
+      </w:pPr>
+      <w:r>
+        <w:rPr>
+          <w:color w:val="0070C0"/>
+        </w:rPr>
+        <w:t>edit the number of assets each unit has</w:t>
+      </w:r>
+    </w:p>
+    <w:p>
+      <w:pPr>
+        <w:pStyle w:val="ListParagraph"/>
+        <w:numPr>
+          <w:ilvl w:val="0"/>
+          <w:numId w:val="21"/>
+        </w:numPr>
+        <w:rPr>
+          <w:color w:val="0070C0"/>
+        </w:rPr>
+      </w:pPr>
+      <w:r>
+        <w:rPr>
+          <w:color w:val="0070C0"/>
+        </w:rPr>
+        <w:t>create new asset types</w:t>
+      </w:r>
+    </w:p>
+    <w:p>
+      <w:pPr>
+        <w:pStyle w:val="ListParagraph"/>
+        <w:numPr>
+          <w:ilvl w:val="0"/>
+          <w:numId w:val="21"/>
+        </w:numPr>
+        <w:rPr>
+          <w:color w:val="0070C0"/>
+        </w:rPr>
+      </w:pPr>
+      <w:r>
+        <w:rPr>
+          <w:color w:val="0070C0"/>
+        </w:rPr>
+        <w:t>able to add new users and assign them passwords and assign them to organisational units</w:t>
+      </w:r>
+    </w:p>
+    <w:p>
+      <w:r>
+        <w:t xml:space="preserve">Security: </w:t>
+      </w:r>
+    </w:p>
+    <w:p>
+      <w:pPr>
+        <w:pStyle w:val="ListParagraph"/>
+        <w:numPr>
+          <w:ilvl w:val="0"/>
+          <w:numId w:val="21"/>
+        </w:numPr>
+        <w:rPr>
+          <w:color w:val="4472C4" w:themeColor="accent1"/>
+        </w:rPr>
+      </w:pPr>
+      <w:r>
+        <w:rPr>
+          <w:color w:val="4472C4" w:themeColor="accent1"/>
+        </w:rPr>
+        <w:t xml:space="preserve">No plain text passwords should be sent over the network, at least hash the password before sending it over. </w:t>
+      </w:r>
+    </w:p>
+    <w:p>
+      <w:pPr>
+        <w:pStyle w:val="ListParagraph"/>
+        <w:numPr>
+          <w:ilvl w:val="0"/>
+          <w:numId w:val="21"/>
+        </w:numPr>
+        <w:rPr>
+          <w:color w:val="4472C4" w:themeColor="accent1"/>
+        </w:rPr>
+      </w:pPr>
+      <w:r>
+        <w:rPr>
+          <w:color w:val="4472C4" w:themeColor="accent1"/>
+        </w:rPr>
+        <w:t>No plaintext passwords in the database either</w:t>
+      </w:r>
+    </w:p>
+    <w:p>
+      <w:r>
+        <w:rPr>
+          <w:rFonts w:cstheme="majorHAnsi"/>
+        </w:rPr>
+        <w:t>Database</w:t>
+      </w:r>
+      <w:r>
+        <w:rPr>
+          <w:rFonts w:cstheme="majorHAnsi"/>
+        </w:rPr>
+        <w:t>/ System Administrators</w:t>
+      </w:r>
+      <w:r>
+        <w:rPr>
+          <w:rFonts w:cstheme="majorHAnsi"/>
+        </w:rPr>
+        <w:t>:</w:t>
+      </w:r>
+    </w:p>
+    <w:p>
+      <w:pPr>
+        <w:pStyle w:val="ListParagraph"/>
+        <w:numPr>
+          <w:ilvl w:val="0"/>
+          <w:numId w:val="22"/>
+        </w:numPr>
+        <w:rPr>
+          <w:color w:val="4472C4" w:themeColor="accent1"/>
+        </w:rPr>
+      </w:pPr>
+      <w:r>
+        <w:rPr>
+          <w:color w:val="4472C4" w:themeColor="accent1"/>
+        </w:rPr>
+        <w:t>Use MariaDB/PostgreSQL/SQLite</w:t>
+      </w:r>
+    </w:p>
+    <w:p>
+      <w:pPr>
+        <w:pStyle w:val="ListParagraph"/>
+        <w:numPr>
+          <w:ilvl w:val="0"/>
+          <w:numId w:val="22"/>
+        </w:numPr>
+        <w:rPr>
+          <w:color w:val="4472C4" w:themeColor="accent1"/>
+        </w:rPr>
+      </w:pPr>
+      <w:r>
+        <w:rPr>
+          <w:color w:val="4472C4" w:themeColor="accent1"/>
+        </w:rPr>
+        <w:t>Stores User Info (user, pass, acc type, organisational unit)</w:t>
+      </w:r>
+    </w:p>
+    <w:p>
+      <w:pPr>
+        <w:pStyle w:val="ListParagraph"/>
+        <w:numPr>
+          <w:ilvl w:val="0"/>
+          <w:numId w:val="22"/>
+        </w:numPr>
+        <w:rPr>
+          <w:color w:val="4472C4" w:themeColor="accent1"/>
+        </w:rPr>
+      </w:pPr>
+      <w:r>
+        <w:rPr>
+          <w:color w:val="4472C4" w:themeColor="accent1"/>
+        </w:rPr>
+        <w:t>Organisational unit info (organisational unit name, credits, assets, quantity of each asset)</w:t>
+      </w:r>
+    </w:p>
+    <w:p>
+      <w:pPr>
+        <w:pStyle w:val="ListParagraph"/>
+        <w:numPr>
+          <w:ilvl w:val="0"/>
+          <w:numId w:val="22"/>
+        </w:numPr>
+        <w:rPr>
+          <w:color w:val="4472C4" w:themeColor="accent1"/>
+        </w:rPr>
+      </w:pPr>
+      <w:r>
+        <w:rPr>
+          <w:color w:val="4472C4" w:themeColor="accent1"/>
+        </w:rPr>
+        <w:lastRenderedPageBreak/>
+        <w:t>Asset types (asset names)</w:t>
+      </w:r>
+    </w:p>
+    <w:p>
+      <w:pPr>
+        <w:pStyle w:val="ListParagraph"/>
+        <w:numPr>
+          <w:ilvl w:val="0"/>
+          <w:numId w:val="22"/>
+        </w:numPr>
+        <w:rPr>
+          <w:color w:val="4472C4" w:themeColor="accent1"/>
+        </w:rPr>
+      </w:pPr>
+      <w:r>
+        <w:rPr>
+          <w:color w:val="4472C4" w:themeColor="accent1"/>
+        </w:rPr>
+        <w:t>Current trades (BUY/SELL, organisational unit, asset name, quantity, price, date)</w:t>
+      </w:r>
+    </w:p>
+    <w:p>
+      <w:pPr>
+        <w:pStyle w:val="ListParagraph"/>
+        <w:numPr>
+          <w:ilvl w:val="0"/>
+          <w:numId w:val="22"/>
+        </w:numPr>
+        <w:rPr>
+          <w:color w:val="4472C4" w:themeColor="accent1"/>
+        </w:rPr>
+      </w:pPr>
+      <w:r>
+        <w:rPr>
+          <w:color w:val="4472C4" w:themeColor="accent1"/>
+        </w:rPr>
+        <w:t>Trade history (same as current trade info) (only if trade is successful?)</w:t>
+      </w:r>
+    </w:p>
+    <w:p>
+      <w:pPr>
+        <w:tabs>
+          <w:tab w:val="left" w:pos="1458"/>
+        </w:tabs>
+        <w:ind w:left="113"/>
+        <w:rPr>
+          <w:rFonts w:cstheme="majorHAnsi"/>
+        </w:rPr>
+      </w:pPr>
+    </w:p>
+    <w:p>
+      <w:pPr>
+        <w:pStyle w:val="Heading2"/>
+        <w:rPr>
+          <w:rFonts w:cstheme="majorHAnsi"/>
+          <w:b/>
+          <w:bCs/>
+          <w:color w:val="auto"/>
+        </w:rPr>
+      </w:pPr>
+      <w:bookmarkStart w:id="2" w:name="_Toc68301669"/>
+      <w:r>
+        <w:rPr>
+          <w:rFonts w:cstheme="majorHAnsi"/>
+          <w:b/>
+          <w:bCs/>
+          <w:color w:val="auto"/>
+        </w:rPr>
+        <w:t>Should have</w:t>
+      </w:r>
+      <w:bookmarkEnd w:id="2"/>
+    </w:p>
+    <w:p>
+      <w:pPr>
+        <w:rPr>
+          <w:rFonts w:cstheme="majorHAnsi"/>
+        </w:rPr>
+      </w:pPr>
+      <w:r>
+        <w:rPr>
+          <w:rFonts w:cstheme="majorHAnsi"/>
+        </w:rPr>
+        <w:t>General:</w:t>
       </w:r>
     </w:p>
     <w:p>
@@ -2348,8 +2816,14 @@
           <w:ilvl w:val="0"/>
           <w:numId w:val="20"/>
         </w:numPr>
-      </w:pPr>
-      <w:r>
+        <w:rPr>
+          <w:color w:val="FF0000"/>
+        </w:rPr>
+      </w:pPr>
+      <w:r>
+        <w:rPr>
+          <w:color w:val="FF0000"/>
+        </w:rPr>
         <w:t>Nice friendly GUI.</w:t>
       </w:r>
     </w:p>
@@ -2360,9 +2834,29 @@
           <w:ilvl w:val="0"/>
           <w:numId w:val="20"/>
         </w:numPr>
-      </w:pPr>
-      <w:r>
-        <w:t>List current buy and sell orders (sort it?)</w:t>
+        <w:rPr>
+          <w:color w:val="FF0000"/>
+        </w:rPr>
+      </w:pPr>
+      <w:r>
+        <w:rPr>
+          <w:color w:val="FF0000"/>
+        </w:rPr>
+        <w:t xml:space="preserve">List current buy and sell </w:t>
+      </w:r>
+      <w:r>
+        <w:rPr>
+          <w:b/>
+          <w:bCs/>
+          <w:color w:val="FF0000"/>
+        </w:rPr>
+        <w:t>orders</w:t>
+      </w:r>
+      <w:r>
+        <w:rPr>
+          <w:color w:val="FF0000"/>
+        </w:rPr>
+        <w:t xml:space="preserve"> (sort it?)</w:t>
       </w:r>
     </w:p>
     <w:p>
@@ -2372,8 +2866,14 @@
           <w:ilvl w:val="0"/>
           <w:numId w:val="20"/>
         </w:numPr>
-      </w:pPr>
-      <w:r>
+        <w:rPr>
+          <w:color w:val="ED7D31" w:themeColor="accent2"/>
+        </w:rPr>
+      </w:pPr>
+      <w:r>
+        <w:rPr>
+          <w:color w:val="ED7D31" w:themeColor="accent2"/>
+        </w:rPr>
         <w:t>List their own organisational units offers</w:t>
       </w:r>
     </w:p>
@@ -2384,9 +2884,29 @@
           <w:ilvl w:val="0"/>
           <w:numId w:val="20"/>
         </w:numPr>
-      </w:pPr>
-      <w:r>
-        <w:t>Able to add/remove/edit their own organisational units orders</w:t>
+        <w:rPr>
+          <w:color w:val="ED7D31" w:themeColor="accent2"/>
+        </w:rPr>
+      </w:pPr>
+      <w:r>
+        <w:rPr>
+          <w:color w:val="ED7D31" w:themeColor="accent2"/>
+        </w:rPr>
+        <w:t xml:space="preserve">Able to add/remove/edit their own organisational </w:t>
+      </w:r>
+      <w:proofErr w:type="gramStart"/>
+      <w:r>
+        <w:rPr>
+          <w:color w:val="ED7D31" w:themeColor="accent2"/>
+        </w:rPr>
+        <w:t>units</w:t>
+      </w:r>
+      <w:proofErr w:type="gramEnd"/>
+      <w:r>
+        <w:rPr>
+          <w:color w:val="ED7D31" w:themeColor="accent2"/>
+        </w:rPr>
+        <w:t xml:space="preserve"> orders</w:t>
       </w:r>
     </w:p>
     <w:p>
@@ -2396,17 +2916,118 @@
           <w:ilvl w:val="0"/>
           <w:numId w:val="20"/>
         </w:numPr>
-      </w:pPr>
-      <w:r>
-        <w:t>Restrict ability to be able to buy for more credits or sell for more assets than the organisational unit has (</w:t>
-      </w:r>
-      <w:proofErr w:type="spellStart"/>
-      <w:r>
-        <w:t>cant</w:t>
-      </w:r>
-      <w:proofErr w:type="spellEnd"/>
-      <w:r>
-        <w:t xml:space="preserve"> go below 0)</w:t>
+        <w:rPr>
+          <w:color w:val="ED7D31" w:themeColor="accent2"/>
+        </w:rPr>
+      </w:pPr>
+      <w:r>
+        <w:rPr>
+          <w:color w:val="ED7D31" w:themeColor="accent2"/>
+        </w:rPr>
+        <w:t>List price history of each asset</w:t>
+      </w:r>
+    </w:p>
+    <w:p>
+      <w:pPr>
+        <w:rPr>
+          <w:rFonts w:cstheme="majorHAnsi"/>
+        </w:rPr>
+      </w:pPr>
+      <w:r>
+        <w:rPr>
+          <w:rFonts w:cstheme="majorHAnsi"/>
+        </w:rPr>
+        <w:t>IT admin team:</w:t>
+      </w:r>
+    </w:p>
+    <w:p>
+      <w:pPr>
+        <w:pStyle w:val="ListParagraph"/>
+        <w:numPr>
+          <w:ilvl w:val="0"/>
+          <w:numId w:val="21"/>
+        </w:numPr>
+        <w:rPr>
+          <w:color w:val="FF0000"/>
+        </w:rPr>
+      </w:pPr>
+      <w:r>
+        <w:rPr>
+          <w:color w:val="FF0000"/>
+        </w:rPr>
+        <w:t>admin accounts (for IT admin team) (roles)</w:t>
+      </w:r>
+    </w:p>
+    <w:p>
+      <w:pPr>
+        <w:pStyle w:val="ListParagraph"/>
+        <w:numPr>
+          <w:ilvl w:val="0"/>
+          <w:numId w:val="21"/>
+        </w:numPr>
+        <w:rPr>
+          <w:color w:val="FF0000"/>
+        </w:rPr>
+      </w:pPr>
+      <w:r>
+        <w:rPr>
+          <w:color w:val="FF0000"/>
+        </w:rPr>
+        <w:t>able to create new admin accounts for new IT admin people</w:t>
+      </w:r>
+    </w:p>
+    <w:p>
+      <w:pPr>
+        <w:pStyle w:val="ListParagraph"/>
+        <w:numPr>
+          <w:ilvl w:val="0"/>
+          <w:numId w:val="21"/>
+        </w:numPr>
+        <w:rPr>
+          <w:rFonts w:cstheme="majorHAnsi"/>
+          <w:color w:val="FF0000"/>
+        </w:rPr>
+      </w:pPr>
+      <w:r>
+        <w:rPr>
+          <w:color w:val="FF0000"/>
+        </w:rPr>
+        <w:t>Able to do these from the GUI with a special admin account</w:t>
+      </w:r>
+    </w:p>
+    <w:p>
+      <w:pPr>
+        <w:pStyle w:val="Heading2"/>
+        <w:rPr>
+          <w:rFonts w:cstheme="majorHAnsi"/>
+          <w:b/>
+          <w:bCs/>
+          <w:color w:val="auto"/>
+        </w:rPr>
+      </w:pPr>
+      <w:bookmarkStart w:id="3" w:name="_Toc68301670"/>
+      <w:r>
+        <w:rPr>
+          <w:rFonts w:cstheme="majorHAnsi"/>
+          <w:b/>
+          <w:bCs/>
+          <w:color w:val="auto"/>
+        </w:rPr>
+        <w:t>Nice to have</w:t>
+      </w:r>
+      <w:bookmarkEnd w:id="3"/>
+    </w:p>
+    <w:p>
+      <w:pPr>
+        <w:rPr>
+          <w:rFonts w:cstheme="majorHAnsi"/>
+        </w:rPr>
+      </w:pPr>
+      <w:r>
+        <w:rPr>
+          <w:rFonts w:cstheme="majorHAnsi"/>
+        </w:rPr>
+        <w:t>General:</w:t>
       </w:r>
     </w:p>
     <w:p>
@@ -2416,17 +3037,28 @@
           <w:ilvl w:val="0"/>
           <w:numId w:val="20"/>
         </w:numPr>
-      </w:pPr>
-      <w:r>
-        <w:t xml:space="preserve">List price history of each asset, and create a graph that shows price over time (this may be some work, so </w:t>
-      </w:r>
-      <w:proofErr w:type="spellStart"/>
-      <w:r>
-        <w:t>its</w:t>
-      </w:r>
-      <w:proofErr w:type="spellEnd"/>
-      <w:r>
-        <w:t xml:space="preserve"> not that important.)</w:t>
+        <w:rPr>
+          <w:color w:val="4472C4" w:themeColor="accent1"/>
+        </w:rPr>
+      </w:pPr>
+      <w:r>
+        <w:rPr>
+          <w:color w:val="4472C4" w:themeColor="accent1"/>
+        </w:rPr>
+        <w:t>User should be able to change their own password without needing the IT team</w:t>
+      </w:r>
+    </w:p>
+    <w:p>
+      <w:pPr>
+        <w:rPr>
+          <w:rFonts w:cstheme="majorHAnsi"/>
+        </w:rPr>
+      </w:pPr>
+      <w:r>
+        <w:rPr>
+          <w:rFonts w:cstheme="majorHAnsi"/>
+        </w:rPr>
+        <w:t>GUI:</w:t>
       </w:r>
     </w:p>
     <w:p>
@@ -2436,9 +3068,47 @@
           <w:ilvl w:val="0"/>
           <w:numId w:val="20"/>
         </w:numPr>
-      </w:pPr>
-      <w:r>
-        <w:t>When a trade is reconciled, show a little message somewhere that the trade is fulfilled</w:t>
+        <w:rPr>
+          <w:color w:val="4472C4" w:themeColor="accent1"/>
+        </w:rPr>
+      </w:pPr>
+      <w:r>
+        <w:rPr>
+          <w:color w:val="4472C4" w:themeColor="accent1"/>
+        </w:rPr>
+        <w:t>create a graph that shows price over time</w:t>
+      </w:r>
+      <w:r>
+        <w:rPr>
+          <w:color w:val="4472C4" w:themeColor="accent1"/>
+        </w:rPr>
+        <w:t>, has search feature</w:t>
+      </w:r>
+      <w:r>
+        <w:rPr>
+          <w:color w:val="4472C4" w:themeColor="accent1"/>
+        </w:rPr>
+        <w:t xml:space="preserve"> (this may be some work, so </w:t>
+      </w:r>
+      <w:proofErr w:type="spellStart"/>
+      <w:r>
+        <w:rPr>
+          <w:color w:val="4472C4" w:themeColor="accent1"/>
+        </w:rPr>
+        <w:t>its</w:t>
+      </w:r>
+      <w:proofErr w:type="spellEnd"/>
+      <w:r>
+        <w:rPr>
+          <w:color w:val="4472C4" w:themeColor="accent1"/>
+        </w:rPr>
+        <w:t xml:space="preserve"> not that important.)</w:t>
+      </w:r>
+      <w:r>
+        <w:rPr>
+          <w:color w:val="4472C4" w:themeColor="accent1"/>
+        </w:rPr>
+        <w:t xml:space="preserve"> </w:t>
       </w:r>
     </w:p>
     <w:p>
@@ -2448,9 +3118,15 @@
           <w:ilvl w:val="0"/>
           <w:numId w:val="20"/>
         </w:numPr>
-      </w:pPr>
-      <w:r>
-        <w:t>User should be able to change their own password without needing the IT team</w:t>
+        <w:rPr>
+          <w:color w:val="4472C4" w:themeColor="accent1"/>
+        </w:rPr>
+      </w:pPr>
+      <w:r>
+        <w:rPr>
+          <w:color w:val="4472C4" w:themeColor="accent1"/>
+        </w:rPr>
+        <w:t>When a trade is reconciled, show a little message somewhere that the trade is fulfilled</w:t>
       </w:r>
     </w:p>
     <w:p>
@@ -2464,6 +3140,21 @@
           <w:rFonts w:cstheme="majorHAnsi"/>
         </w:rPr>
         <w:t>IT admin team:</w:t>
+      </w:r>
+    </w:p>
+    <w:p>
+      <w:pPr>
+        <w:rPr>
+          <w:rFonts w:cstheme="majorHAnsi"/>
+          <w:color w:val="FF0000"/>
+        </w:rPr>
+      </w:pPr>
+      <w:r>
+        <w:rPr>
+          <w:rFonts w:cstheme="majorHAnsi"/>
+          <w:color w:val="FF0000"/>
+        </w:rPr>
+        <w:t>Database/ System Administrators:</w:t>
       </w:r>
     </w:p>
     <w:p>
@@ -2471,11 +3162,22 @@
         <w:pStyle w:val="ListParagraph"/>
         <w:numPr>
           <w:ilvl w:val="0"/>
-          <w:numId w:val="21"/>
+          <w:numId w:val="23"/>
         </w:numPr>
-      </w:pPr>
-      <w:r>
-        <w:t>Able to do these from the GUI with a special admin account</w:t>
+        <w:tabs>
+          <w:tab w:val="left" w:pos="1458"/>
+        </w:tabs>
+        <w:rPr>
+          <w:rFonts w:cstheme="majorHAnsi"/>
+          <w:color w:val="FF0000"/>
+        </w:rPr>
+      </w:pPr>
+      <w:r>
+        <w:rPr>
+          <w:rFonts w:cstheme="majorHAnsi"/>
+          <w:color w:val="FF0000"/>
+        </w:rPr>
+        <w:t>Configuration file: server Ip address and port to connect to</w:t>
       </w:r>
     </w:p>
     <w:p>
@@ -2483,317 +3185,22 @@
         <w:pStyle w:val="ListParagraph"/>
         <w:numPr>
           <w:ilvl w:val="0"/>
-          <w:numId w:val="21"/>
+          <w:numId w:val="23"/>
         </w:numPr>
-      </w:pPr>
-      <w:r>
-        <w:t>Able to create new organisational units</w:t>
-      </w:r>
-    </w:p>
-    <w:p>
-      <w:pPr>
-        <w:pStyle w:val="ListParagraph"/>
-        <w:numPr>
-          <w:ilvl w:val="0"/>
-          <w:numId w:val="21"/>
-        </w:numPr>
-      </w:pPr>
-      <w:r>
-        <w:t>edit the number of credits each unit has</w:t>
-      </w:r>
-    </w:p>
-    <w:p>
-      <w:pPr>
-        <w:pStyle w:val="ListParagraph"/>
-        <w:numPr>
-          <w:ilvl w:val="0"/>
-          <w:numId w:val="21"/>
-        </w:numPr>
-      </w:pPr>
-      <w:r>
-        <w:t>edit the number of assets each unit has</w:t>
-      </w:r>
-    </w:p>
-    <w:p>
-      <w:pPr>
-        <w:pStyle w:val="ListParagraph"/>
-        <w:numPr>
-          <w:ilvl w:val="0"/>
-          <w:numId w:val="21"/>
-        </w:numPr>
-      </w:pPr>
-      <w:r>
-        <w:t>able to add new users and assign them passwords and assign them to organisational units</w:t>
-      </w:r>
-    </w:p>
-    <w:p>
-      <w:pPr>
-        <w:pStyle w:val="ListParagraph"/>
-        <w:numPr>
-          <w:ilvl w:val="0"/>
-          <w:numId w:val="21"/>
-        </w:numPr>
-      </w:pPr>
-      <w:r>
-        <w:t>able to create new admin accounts for new IT admin people</w:t>
-      </w:r>
-    </w:p>
-    <w:p>
-      <w:pPr>
-        <w:pStyle w:val="ListParagraph"/>
-        <w:numPr>
-          <w:ilvl w:val="0"/>
-          <w:numId w:val="21"/>
-        </w:numPr>
-      </w:pPr>
-      <w:r>
-        <w:lastRenderedPageBreak/>
-        <w:t>No plain text passwords should be sent over the network, at least hash the password before sending it over. No plaintext passwords in the database either</w:t>
-      </w:r>
-    </w:p>
-    <w:p>
-      <w:r>
-        <w:rPr>
-          <w:rFonts w:cstheme="majorHAnsi"/>
-        </w:rPr>
-        <w:t>Database:</w:t>
-      </w:r>
-    </w:p>
-    <w:p>
-      <w:pPr>
-        <w:pStyle w:val="ListParagraph"/>
-        <w:numPr>
-          <w:ilvl w:val="0"/>
-          <w:numId w:val="22"/>
-        </w:numPr>
-      </w:pPr>
-      <w:r>
-        <w:t xml:space="preserve"> Use MariaDB/PostgreSQL/SQLite</w:t>
-      </w:r>
-    </w:p>
-    <w:p>
-      <w:pPr>
-        <w:pStyle w:val="ListParagraph"/>
-        <w:numPr>
-          <w:ilvl w:val="0"/>
-          <w:numId w:val="22"/>
-        </w:numPr>
-      </w:pPr>
-      <w:r>
-        <w:t>Stores User Info (user, pass, acc type, organisational unit)</w:t>
-      </w:r>
-    </w:p>
-    <w:p>
-      <w:pPr>
-        <w:pStyle w:val="ListParagraph"/>
-        <w:numPr>
-          <w:ilvl w:val="0"/>
-          <w:numId w:val="22"/>
-        </w:numPr>
-      </w:pPr>
-      <w:r>
-        <w:t>Organisational unit info (organisational unit name, credits, assets, quantity of each asset)</w:t>
-      </w:r>
-    </w:p>
-    <w:p>
-      <w:pPr>
-        <w:pStyle w:val="ListParagraph"/>
-        <w:numPr>
-          <w:ilvl w:val="0"/>
-          <w:numId w:val="22"/>
-        </w:numPr>
-      </w:pPr>
-      <w:r>
-        <w:t>Asset types (asset names)</w:t>
-      </w:r>
-    </w:p>
-    <w:p>
-      <w:pPr>
-        <w:pStyle w:val="ListParagraph"/>
-        <w:numPr>
-          <w:ilvl w:val="0"/>
-          <w:numId w:val="22"/>
-        </w:numPr>
-      </w:pPr>
-      <w:r>
-        <w:t>Current trades (BUY/SELL, organisational unit, asset name, quantity, price, date)</w:t>
-      </w:r>
-    </w:p>
-    <w:p>
-      <w:pPr>
-        <w:pStyle w:val="ListParagraph"/>
-        <w:numPr>
-          <w:ilvl w:val="0"/>
-          <w:numId w:val="22"/>
-        </w:numPr>
-      </w:pPr>
-      <w:r>
-        <w:t>Trade history (same as current trade info) (only if trade is successful?)</w:t>
-      </w:r>
-    </w:p>
-    <w:p>
-      <w:pPr>
         <w:tabs>
           <w:tab w:val="left" w:pos="1458"/>
         </w:tabs>
-        <w:ind w:left="113"/>
         <w:rPr>
           <w:rFonts w:cstheme="majorHAnsi"/>
-        </w:rPr>
-      </w:pPr>
-    </w:p>
-    <w:p>
-      <w:pPr>
-        <w:pStyle w:val="Heading2"/>
+          <w:color w:val="FF0000"/>
+        </w:rPr>
+      </w:pPr>
+      <w:r>
         <w:rPr>
           <w:rFonts w:cstheme="majorHAnsi"/>
-          <w:b/>
-          <w:bCs/>
-          <w:color w:val="auto"/>
-        </w:rPr>
-      </w:pPr>
-      <w:bookmarkStart w:id="2" w:name="_Toc68301669"/>
-      <w:r>
-        <w:rPr>
-          <w:rFonts w:cstheme="majorHAnsi"/>
-          <w:b/>
-          <w:bCs/>
-          <w:color w:val="auto"/>
-        </w:rPr>
-        <w:t>Should have</w:t>
-      </w:r>
-      <w:bookmarkEnd w:id="2"/>
-    </w:p>
-    <w:p>
-      <w:pPr>
-        <w:rPr>
-          <w:rFonts w:cstheme="majorHAnsi"/>
-        </w:rPr>
-      </w:pPr>
-      <w:r>
-        <w:rPr>
-          <w:rFonts w:cstheme="majorHAnsi"/>
-        </w:rPr>
-        <w:t>General:</w:t>
-      </w:r>
-    </w:p>
-    <w:p>
-      <w:pPr>
-        <w:rPr>
-          <w:rFonts w:cstheme="majorHAnsi"/>
-        </w:rPr>
-      </w:pPr>
-      <w:r>
-        <w:rPr>
-          <w:rFonts w:cstheme="majorHAnsi"/>
-        </w:rPr>
-        <w:t>GUI:</w:t>
-      </w:r>
-    </w:p>
-    <w:p>
-      <w:pPr>
-        <w:rPr>
-          <w:rFonts w:cstheme="majorHAnsi"/>
-        </w:rPr>
-      </w:pPr>
-      <w:r>
-        <w:rPr>
-          <w:rFonts w:cstheme="majorHAnsi"/>
-        </w:rPr>
-        <w:t>IT admin team:</w:t>
-      </w:r>
-    </w:p>
-    <w:p>
-      <w:pPr>
-        <w:tabs>
-          <w:tab w:val="left" w:pos="1458"/>
-        </w:tabs>
-        <w:rPr>
-          <w:rFonts w:cstheme="majorHAnsi"/>
-        </w:rPr>
-      </w:pPr>
-      <w:r>
-        <w:rPr>
-          <w:rFonts w:cstheme="majorHAnsi"/>
-        </w:rPr>
-        <w:t>Database:</w:t>
-      </w:r>
-    </w:p>
-    <w:p>
-      <w:pPr>
-        <w:pStyle w:val="Heading2"/>
-        <w:rPr>
-          <w:rFonts w:cstheme="majorHAnsi"/>
-          <w:b/>
-          <w:bCs/>
-          <w:color w:val="auto"/>
-        </w:rPr>
-      </w:pPr>
-      <w:bookmarkStart w:id="3" w:name="_Toc68301670"/>
-      <w:r>
-        <w:rPr>
-          <w:rFonts w:cstheme="majorHAnsi"/>
-          <w:b/>
-          <w:bCs/>
-          <w:color w:val="auto"/>
-        </w:rPr>
-        <w:t>Nice to have</w:t>
-      </w:r>
-      <w:bookmarkEnd w:id="3"/>
-    </w:p>
-    <w:p>
-      <w:pPr>
-        <w:rPr>
-          <w:rFonts w:cstheme="majorHAnsi"/>
-        </w:rPr>
-      </w:pPr>
-      <w:r>
-        <w:rPr>
-          <w:rFonts w:cstheme="majorHAnsi"/>
-        </w:rPr>
-        <w:t>General:</w:t>
-      </w:r>
-    </w:p>
-    <w:p>
-      <w:pPr>
-        <w:rPr>
-          <w:rFonts w:cstheme="majorHAnsi"/>
-        </w:rPr>
-      </w:pPr>
-      <w:r>
-        <w:rPr>
-          <w:rFonts w:cstheme="majorHAnsi"/>
-        </w:rPr>
-        <w:t>GUI:</w:t>
-      </w:r>
-    </w:p>
-    <w:p>
-      <w:pPr>
-        <w:rPr>
-          <w:rFonts w:cstheme="majorHAnsi"/>
-        </w:rPr>
-      </w:pPr>
-      <w:r>
-        <w:rPr>
-          <w:rFonts w:cstheme="majorHAnsi"/>
-        </w:rPr>
-        <w:t>IT admin team:</w:t>
-      </w:r>
-    </w:p>
-    <w:p>
-      <w:pPr>
-        <w:tabs>
-          <w:tab w:val="left" w:pos="1458"/>
-        </w:tabs>
-        <w:rPr>
-          <w:rFonts w:cstheme="majorHAnsi"/>
-        </w:rPr>
-      </w:pPr>
-      <w:r>
-        <w:rPr>
-          <w:rFonts w:cstheme="majorHAnsi"/>
-        </w:rPr>
-        <w:t>Database:</w:t>
+          <w:color w:val="FF0000"/>
+        </w:rPr>
+        <w:t>Configuration file: for the server to get port</w:t>
       </w:r>
     </w:p>
     <w:p/>
@@ -2886,6 +3293,7 @@
         </w:numPr>
       </w:pPr>
       <w:r>
+        <w:lastRenderedPageBreak/>
         <w:t>Any Assumptions</w:t>
       </w:r>
     </w:p>
@@ -2979,7 +3387,6 @@
           <w:bCs/>
           <w:color w:val="auto"/>
         </w:rPr>
-        <w:lastRenderedPageBreak/>
         <w:t>Design and Dataflow</w:t>
       </w:r>
       <w:r>
@@ -4027,6 +4434,119 @@
     </w:lvl>
   </w:abstractNum>
   <w:abstractNum w:abstractNumId="4" w15:restartNumberingAfterBreak="0">
+    <w:nsid w:val="220E338E"/>
+    <w:multiLevelType w:val="hybridMultilevel"/>
+    <w:tmpl w:val="F5D22E16"/>
+    <w:lvl w:ilvl="0" w:tplc="0C090001">
+      <w:start w:val="1"/>
+      <w:numFmt w:val="bullet"/>
+      <w:lvlText w:val=""/>
+      <w:lvlJc w:val="left"/>
+      <w:pPr>
+        <w:ind w:left="720" w:hanging="360"/>
+      </w:pPr>
+      <w:rPr>
+        <w:rFonts w:ascii="Symbol" w:hAnsi="Symbol" w:hint="default"/>
+      </w:rPr>
+    </w:lvl>
+    <w:lvl w:ilvl="1" w:tplc="04090003" w:tentative="1">
+      <w:start w:val="1"/>
+      <w:numFmt w:val="bullet"/>
+      <w:lvlText w:val="o"/>
+      <w:lvlJc w:val="left"/>
+      <w:pPr>
+        <w:ind w:left="1440" w:hanging="360"/>
+      </w:pPr>
+      <w:rPr>
+        <w:rFonts w:ascii="Courier New" w:hAnsi="Courier New" w:cs="Courier New" w:hint="default"/>
+      </w:rPr>
+    </w:lvl>
+    <w:lvl w:ilvl="2" w:tplc="04090005" w:tentative="1">
+      <w:start w:val="1"/>
+      <w:numFmt w:val="bullet"/>
+      <w:lvlText w:val=""/>
+      <w:lvlJc w:val="left"/>
+      <w:pPr>
+        <w:ind w:left="2160" w:hanging="360"/>
+      </w:pPr>
+      <w:rPr>
+        <w:rFonts w:ascii="Wingdings" w:hAnsi="Wingdings" w:hint="default"/>
+      </w:rPr>
+    </w:lvl>
+    <w:lvl w:ilvl="3" w:tplc="04090001" w:tentative="1">
+      <w:start w:val="1"/>
+      <w:numFmt w:val="bullet"/>
+      <w:lvlText w:val=""/>
+      <w:lvlJc w:val="left"/>
+      <w:pPr>
+        <w:ind w:left="2880" w:hanging="360"/>
+      </w:pPr>
+      <w:rPr>
+        <w:rFonts w:ascii="Symbol" w:hAnsi="Symbol" w:hint="default"/>
+      </w:rPr>
+    </w:lvl>
+    <w:lvl w:ilvl="4" w:tplc="04090003" w:tentative="1">
+      <w:start w:val="1"/>
+      <w:numFmt w:val="bullet"/>
+      <w:lvlText w:val="o"/>
+      <w:lvlJc w:val="left"/>
+      <w:pPr>
+        <w:ind w:left="3600" w:hanging="360"/>
+      </w:pPr>
+      <w:rPr>
+        <w:rFonts w:ascii="Courier New" w:hAnsi="Courier New" w:cs="Courier New" w:hint="default"/>
+      </w:rPr>
+    </w:lvl>
+    <w:lvl w:ilvl="5" w:tplc="04090005" w:tentative="1">
+      <w:start w:val="1"/>
+      <w:numFmt w:val="bullet"/>
+      <w:lvlText w:val=""/>
+      <w:lvlJc w:val="left"/>
+      <w:pPr>
+        <w:ind w:left="4320" w:hanging="360"/>
+      </w:pPr>
+      <w:rPr>
+        <w:rFonts w:ascii="Wingdings" w:hAnsi="Wingdings" w:hint="default"/>
+      </w:rPr>
+    </w:lvl>
+    <w:lvl w:ilvl="6" w:tplc="04090001" w:tentative="1">
+      <w:start w:val="1"/>
+      <w:numFmt w:val="bullet"/>
+      <w:lvlText w:val=""/>
+      <w:lvlJc w:val="left"/>
+      <w:pPr>
+        <w:ind w:left="5040" w:hanging="360"/>
+      </w:pPr>
+      <w:rPr>
+        <w:rFonts w:ascii="Symbol" w:hAnsi="Symbol" w:hint="default"/>
+      </w:rPr>
+    </w:lvl>
+    <w:lvl w:ilvl="7" w:tplc="04090003" w:tentative="1">
+      <w:start w:val="1"/>
+      <w:numFmt w:val="bullet"/>
+      <w:lvlText w:val="o"/>
+      <w:lvlJc w:val="left"/>
+      <w:pPr>
+        <w:ind w:left="5760" w:hanging="360"/>
+      </w:pPr>
+      <w:rPr>
+        <w:rFonts w:ascii="Courier New" w:hAnsi="Courier New" w:cs="Courier New" w:hint="default"/>
+      </w:rPr>
+    </w:lvl>
+    <w:lvl w:ilvl="8" w:tplc="04090005" w:tentative="1">
+      <w:start w:val="1"/>
+      <w:numFmt w:val="bullet"/>
+      <w:lvlText w:val=""/>
+      <w:lvlJc w:val="left"/>
+      <w:pPr>
+        <w:ind w:left="6480" w:hanging="360"/>
+      </w:pPr>
+      <w:rPr>
+        <w:rFonts w:ascii="Wingdings" w:hAnsi="Wingdings" w:hint="default"/>
+      </w:rPr>
+    </w:lvl>
+  </w:abstractNum>
+  <w:abstractNum w:abstractNumId="5" w15:restartNumberingAfterBreak="0">
     <w:nsid w:val="229015F7"/>
     <w:multiLevelType w:val="hybridMultilevel"/>
     <w:tmpl w:val="9E06BEE4"/>
@@ -4139,7 +4659,7 @@
       </w:rPr>
     </w:lvl>
   </w:abstractNum>
-  <w:abstractNum w:abstractNumId="5" w15:restartNumberingAfterBreak="0">
+  <w:abstractNum w:abstractNumId="6" w15:restartNumberingAfterBreak="0">
     <w:nsid w:val="291964A0"/>
     <w:multiLevelType w:val="hybridMultilevel"/>
     <w:tmpl w:val="F60263BA"/>
@@ -4251,10 +4771,10 @@
       </w:rPr>
     </w:lvl>
   </w:abstractNum>
-  <w:abstractNum w:abstractNumId="6" w15:restartNumberingAfterBreak="0">
+  <w:abstractNum w:abstractNumId="7" w15:restartNumberingAfterBreak="0">
     <w:nsid w:val="2E4F3E10"/>
     <w:multiLevelType w:val="hybridMultilevel"/>
-    <w:tmpl w:val="3628F49E"/>
+    <w:tmpl w:val="02166BF6"/>
     <w:lvl w:ilvl="0" w:tplc="0C090001">
       <w:start w:val="1"/>
       <w:numFmt w:val="bullet"/>
@@ -4364,7 +4884,7 @@
       </w:rPr>
     </w:lvl>
   </w:abstractNum>
-  <w:abstractNum w:abstractNumId="7" w15:restartNumberingAfterBreak="0">
+  <w:abstractNum w:abstractNumId="8" w15:restartNumberingAfterBreak="0">
     <w:nsid w:val="34833C6C"/>
     <w:multiLevelType w:val="hybridMultilevel"/>
     <w:tmpl w:val="99AE34FA"/>
@@ -4477,7 +4997,7 @@
       </w:rPr>
     </w:lvl>
   </w:abstractNum>
-  <w:abstractNum w:abstractNumId="8" w15:restartNumberingAfterBreak="0">
+  <w:abstractNum w:abstractNumId="9" w15:restartNumberingAfterBreak="0">
     <w:nsid w:val="3B026FAD"/>
     <w:multiLevelType w:val="hybridMultilevel"/>
     <w:tmpl w:val="3EB882A6"/>
@@ -4590,7 +5110,7 @@
       </w:rPr>
     </w:lvl>
   </w:abstractNum>
-  <w:abstractNum w:abstractNumId="9" w15:restartNumberingAfterBreak="0">
+  <w:abstractNum w:abstractNumId="10" w15:restartNumberingAfterBreak="0">
     <w:nsid w:val="437F2CDD"/>
     <w:multiLevelType w:val="hybridMultilevel"/>
     <w:tmpl w:val="A19A16D2"/>
@@ -4703,7 +5223,7 @@
       </w:rPr>
     </w:lvl>
   </w:abstractNum>
-  <w:abstractNum w:abstractNumId="10" w15:restartNumberingAfterBreak="0">
+  <w:abstractNum w:abstractNumId="11" w15:restartNumberingAfterBreak="0">
     <w:nsid w:val="474A1AB8"/>
     <w:multiLevelType w:val="hybridMultilevel"/>
     <w:tmpl w:val="828C9B80"/>
@@ -4792,7 +5312,120 @@
       </w:pPr>
     </w:lvl>
   </w:abstractNum>
-  <w:abstractNum w:abstractNumId="11" w15:restartNumberingAfterBreak="0">
+  <w:abstractNum w:abstractNumId="12" w15:restartNumberingAfterBreak="0">
+    <w:nsid w:val="4C11700F"/>
+    <w:multiLevelType w:val="hybridMultilevel"/>
+    <w:tmpl w:val="8B8E3BCC"/>
+    <w:lvl w:ilvl="0" w:tplc="0C090001">
+      <w:start w:val="1"/>
+      <w:numFmt w:val="bullet"/>
+      <w:lvlText w:val=""/>
+      <w:lvlJc w:val="left"/>
+      <w:pPr>
+        <w:ind w:left="720" w:hanging="360"/>
+      </w:pPr>
+      <w:rPr>
+        <w:rFonts w:ascii="Symbol" w:hAnsi="Symbol" w:hint="default"/>
+      </w:rPr>
+    </w:lvl>
+    <w:lvl w:ilvl="1" w:tplc="04090003" w:tentative="1">
+      <w:start w:val="1"/>
+      <w:numFmt w:val="bullet"/>
+      <w:lvlText w:val="o"/>
+      <w:lvlJc w:val="left"/>
+      <w:pPr>
+        <w:ind w:left="1440" w:hanging="360"/>
+      </w:pPr>
+      <w:rPr>
+        <w:rFonts w:ascii="Courier New" w:hAnsi="Courier New" w:cs="Courier New" w:hint="default"/>
+      </w:rPr>
+    </w:lvl>
+    <w:lvl w:ilvl="2" w:tplc="04090005" w:tentative="1">
+      <w:start w:val="1"/>
+      <w:numFmt w:val="bullet"/>
+      <w:lvlText w:val=""/>
+      <w:lvlJc w:val="left"/>
+      <w:pPr>
+        <w:ind w:left="2160" w:hanging="360"/>
+      </w:pPr>
+      <w:rPr>
+        <w:rFonts w:ascii="Wingdings" w:hAnsi="Wingdings" w:hint="default"/>
+      </w:rPr>
+    </w:lvl>
+    <w:lvl w:ilvl="3" w:tplc="04090001" w:tentative="1">
+      <w:start w:val="1"/>
+      <w:numFmt w:val="bullet"/>
+      <w:lvlText w:val=""/>
+      <w:lvlJc w:val="left"/>
+      <w:pPr>
+        <w:ind w:left="2880" w:hanging="360"/>
+      </w:pPr>
+      <w:rPr>
+        <w:rFonts w:ascii="Symbol" w:hAnsi="Symbol" w:hint="default"/>
+      </w:rPr>
+    </w:lvl>
+    <w:lvl w:ilvl="4" w:tplc="04090003" w:tentative="1">
+      <w:start w:val="1"/>
+      <w:numFmt w:val="bullet"/>
+      <w:lvlText w:val="o"/>
+      <w:lvlJc w:val="left"/>
+      <w:pPr>
+        <w:ind w:left="3600" w:hanging="360"/>
+      </w:pPr>
+      <w:rPr>
+        <w:rFonts w:ascii="Courier New" w:hAnsi="Courier New" w:cs="Courier New" w:hint="default"/>
+      </w:rPr>
+    </w:lvl>
+    <w:lvl w:ilvl="5" w:tplc="04090005" w:tentative="1">
+      <w:start w:val="1"/>
+      <w:numFmt w:val="bullet"/>
+      <w:lvlText w:val=""/>
+      <w:lvlJc w:val="left"/>
+      <w:pPr>
+        <w:ind w:left="4320" w:hanging="360"/>
+      </w:pPr>
+      <w:rPr>
+        <w:rFonts w:ascii="Wingdings" w:hAnsi="Wingdings" w:hint="default"/>
+      </w:rPr>
+    </w:lvl>
+    <w:lvl w:ilvl="6" w:tplc="04090001" w:tentative="1">
+      <w:start w:val="1"/>
+      <w:numFmt w:val="bullet"/>
+      <w:lvlText w:val=""/>
+      <w:lvlJc w:val="left"/>
+      <w:pPr>
+        <w:ind w:left="5040" w:hanging="360"/>
+      </w:pPr>
+      <w:rPr>
+        <w:rFonts w:ascii="Symbol" w:hAnsi="Symbol" w:hint="default"/>
+      </w:rPr>
+    </w:lvl>
+    <w:lvl w:ilvl="7" w:tplc="04090003" w:tentative="1">
+      <w:start w:val="1"/>
+      <w:numFmt w:val="bullet"/>
+      <w:lvlText w:val="o"/>
+      <w:lvlJc w:val="left"/>
+      <w:pPr>
+        <w:ind w:left="5760" w:hanging="360"/>
+      </w:pPr>
+      <w:rPr>
+        <w:rFonts w:ascii="Courier New" w:hAnsi="Courier New" w:cs="Courier New" w:hint="default"/>
+      </w:rPr>
+    </w:lvl>
+    <w:lvl w:ilvl="8" w:tplc="04090005" w:tentative="1">
+      <w:start w:val="1"/>
+      <w:numFmt w:val="bullet"/>
+      <w:lvlText w:val=""/>
+      <w:lvlJc w:val="left"/>
+      <w:pPr>
+        <w:ind w:left="6480" w:hanging="360"/>
+      </w:pPr>
+      <w:rPr>
+        <w:rFonts w:ascii="Wingdings" w:hAnsi="Wingdings" w:hint="default"/>
+      </w:rPr>
+    </w:lvl>
+  </w:abstractNum>
+  <w:abstractNum w:abstractNumId="13" w15:restartNumberingAfterBreak="0">
     <w:nsid w:val="5021449B"/>
     <w:multiLevelType w:val="hybridMultilevel"/>
     <w:tmpl w:val="5BBCC6D6"/>
@@ -4905,7 +5538,7 @@
       </w:rPr>
     </w:lvl>
   </w:abstractNum>
-  <w:abstractNum w:abstractNumId="12" w15:restartNumberingAfterBreak="0">
+  <w:abstractNum w:abstractNumId="14" w15:restartNumberingAfterBreak="0">
     <w:nsid w:val="51B427C6"/>
     <w:multiLevelType w:val="hybridMultilevel"/>
     <w:tmpl w:val="170A4FA2"/>
@@ -5018,7 +5651,7 @@
       </w:rPr>
     </w:lvl>
   </w:abstractNum>
-  <w:abstractNum w:abstractNumId="13" w15:restartNumberingAfterBreak="0">
+  <w:abstractNum w:abstractNumId="15" w15:restartNumberingAfterBreak="0">
     <w:nsid w:val="61FA0F71"/>
     <w:multiLevelType w:val="hybridMultilevel"/>
     <w:tmpl w:val="15140100"/>
@@ -5131,7 +5764,7 @@
       </w:rPr>
     </w:lvl>
   </w:abstractNum>
-  <w:abstractNum w:abstractNumId="14" w15:restartNumberingAfterBreak="0">
+  <w:abstractNum w:abstractNumId="16" w15:restartNumberingAfterBreak="0">
     <w:nsid w:val="620473EF"/>
     <w:multiLevelType w:val="hybridMultilevel"/>
     <w:tmpl w:val="C546B5D2"/>
@@ -5244,7 +5877,120 @@
       </w:rPr>
     </w:lvl>
   </w:abstractNum>
-  <w:abstractNum w:abstractNumId="15" w15:restartNumberingAfterBreak="0">
+  <w:abstractNum w:abstractNumId="17" w15:restartNumberingAfterBreak="0">
+    <w:nsid w:val="64363E40"/>
+    <w:multiLevelType w:val="hybridMultilevel"/>
+    <w:tmpl w:val="B010EBA4"/>
+    <w:lvl w:ilvl="0" w:tplc="0C090001">
+      <w:start w:val="1"/>
+      <w:numFmt w:val="bullet"/>
+      <w:lvlText w:val=""/>
+      <w:lvlJc w:val="left"/>
+      <w:pPr>
+        <w:ind w:left="720" w:hanging="360"/>
+      </w:pPr>
+      <w:rPr>
+        <w:rFonts w:ascii="Symbol" w:hAnsi="Symbol" w:hint="default"/>
+      </w:rPr>
+    </w:lvl>
+    <w:lvl w:ilvl="1" w:tplc="04090003" w:tentative="1">
+      <w:start w:val="1"/>
+      <w:numFmt w:val="bullet"/>
+      <w:lvlText w:val="o"/>
+      <w:lvlJc w:val="left"/>
+      <w:pPr>
+        <w:ind w:left="1440" w:hanging="360"/>
+      </w:pPr>
+      <w:rPr>
+        <w:rFonts w:ascii="Courier New" w:hAnsi="Courier New" w:cs="Courier New" w:hint="default"/>
+      </w:rPr>
+    </w:lvl>
+    <w:lvl w:ilvl="2" w:tplc="04090005" w:tentative="1">
+      <w:start w:val="1"/>
+      <w:numFmt w:val="bullet"/>
+      <w:lvlText w:val=""/>
+      <w:lvlJc w:val="left"/>
+      <w:pPr>
+        <w:ind w:left="2160" w:hanging="360"/>
+      </w:pPr>
+      <w:rPr>
+        <w:rFonts w:ascii="Wingdings" w:hAnsi="Wingdings" w:hint="default"/>
+      </w:rPr>
+    </w:lvl>
+    <w:lvl w:ilvl="3" w:tplc="04090001" w:tentative="1">
+      <w:start w:val="1"/>
+      <w:numFmt w:val="bullet"/>
+      <w:lvlText w:val=""/>
+      <w:lvlJc w:val="left"/>
+      <w:pPr>
+        <w:ind w:left="2880" w:hanging="360"/>
+      </w:pPr>
+      <w:rPr>
+        <w:rFonts w:ascii="Symbol" w:hAnsi="Symbol" w:hint="default"/>
+      </w:rPr>
+    </w:lvl>
+    <w:lvl w:ilvl="4" w:tplc="04090003" w:tentative="1">
+      <w:start w:val="1"/>
+      <w:numFmt w:val="bullet"/>
+      <w:lvlText w:val="o"/>
+      <w:lvlJc w:val="left"/>
+      <w:pPr>
+        <w:ind w:left="3600" w:hanging="360"/>
+      </w:pPr>
+      <w:rPr>
+        <w:rFonts w:ascii="Courier New" w:hAnsi="Courier New" w:cs="Courier New" w:hint="default"/>
+      </w:rPr>
+    </w:lvl>
+    <w:lvl w:ilvl="5" w:tplc="04090005" w:tentative="1">
+      <w:start w:val="1"/>
+      <w:numFmt w:val="bullet"/>
+      <w:lvlText w:val=""/>
+      <w:lvlJc w:val="left"/>
+      <w:pPr>
+        <w:ind w:left="4320" w:hanging="360"/>
+      </w:pPr>
+      <w:rPr>
+        <w:rFonts w:ascii="Wingdings" w:hAnsi="Wingdings" w:hint="default"/>
+      </w:rPr>
+    </w:lvl>
+    <w:lvl w:ilvl="6" w:tplc="04090001" w:tentative="1">
+      <w:start w:val="1"/>
+      <w:numFmt w:val="bullet"/>
+      <w:lvlText w:val=""/>
+      <w:lvlJc w:val="left"/>
+      <w:pPr>
+        <w:ind w:left="5040" w:hanging="360"/>
+      </w:pPr>
+      <w:rPr>
+        <w:rFonts w:ascii="Symbol" w:hAnsi="Symbol" w:hint="default"/>
+      </w:rPr>
+    </w:lvl>
+    <w:lvl w:ilvl="7" w:tplc="04090003" w:tentative="1">
+      <w:start w:val="1"/>
+      <w:numFmt w:val="bullet"/>
+      <w:lvlText w:val="o"/>
+      <w:lvlJc w:val="left"/>
+      <w:pPr>
+        <w:ind w:left="5760" w:hanging="360"/>
+      </w:pPr>
+      <w:rPr>
+        <w:rFonts w:ascii="Courier New" w:hAnsi="Courier New" w:cs="Courier New" w:hint="default"/>
+      </w:rPr>
+    </w:lvl>
+    <w:lvl w:ilvl="8" w:tplc="04090005" w:tentative="1">
+      <w:start w:val="1"/>
+      <w:numFmt w:val="bullet"/>
+      <w:lvlText w:val=""/>
+      <w:lvlJc w:val="left"/>
+      <w:pPr>
+        <w:ind w:left="6480" w:hanging="360"/>
+      </w:pPr>
+      <w:rPr>
+        <w:rFonts w:ascii="Wingdings" w:hAnsi="Wingdings" w:hint="default"/>
+      </w:rPr>
+    </w:lvl>
+  </w:abstractNum>
+  <w:abstractNum w:abstractNumId="18" w15:restartNumberingAfterBreak="0">
     <w:nsid w:val="64637BA2"/>
     <w:multiLevelType w:val="hybridMultilevel"/>
     <w:tmpl w:val="76CA9980"/>
@@ -5357,7 +6103,7 @@
       </w:rPr>
     </w:lvl>
   </w:abstractNum>
-  <w:abstractNum w:abstractNumId="16" w15:restartNumberingAfterBreak="0">
+  <w:abstractNum w:abstractNumId="19" w15:restartNumberingAfterBreak="0">
     <w:nsid w:val="662B5558"/>
     <w:multiLevelType w:val="hybridMultilevel"/>
     <w:tmpl w:val="9074366C"/>
@@ -5470,7 +6216,7 @@
       </w:rPr>
     </w:lvl>
   </w:abstractNum>
-  <w:abstractNum w:abstractNumId="17" w15:restartNumberingAfterBreak="0">
+  <w:abstractNum w:abstractNumId="20" w15:restartNumberingAfterBreak="0">
     <w:nsid w:val="6BB14360"/>
     <w:multiLevelType w:val="hybridMultilevel"/>
     <w:tmpl w:val="F3AEE2C0"/>
@@ -5583,7 +6329,7 @@
       </w:rPr>
     </w:lvl>
   </w:abstractNum>
-  <w:abstractNum w:abstractNumId="18" w15:restartNumberingAfterBreak="0">
+  <w:abstractNum w:abstractNumId="21" w15:restartNumberingAfterBreak="0">
     <w:nsid w:val="708C093F"/>
     <w:multiLevelType w:val="hybridMultilevel"/>
     <w:tmpl w:val="E444B0C2"/>
@@ -5696,7 +6442,7 @@
       </w:rPr>
     </w:lvl>
   </w:abstractNum>
-  <w:abstractNum w:abstractNumId="19" w15:restartNumberingAfterBreak="0">
+  <w:abstractNum w:abstractNumId="22" w15:restartNumberingAfterBreak="0">
     <w:nsid w:val="758827FE"/>
     <w:multiLevelType w:val="hybridMultilevel"/>
     <w:tmpl w:val="FF225C70"/>
@@ -5809,7 +6555,7 @@
       </w:rPr>
     </w:lvl>
   </w:abstractNum>
-  <w:abstractNum w:abstractNumId="20" w15:restartNumberingAfterBreak="0">
+  <w:abstractNum w:abstractNumId="23" w15:restartNumberingAfterBreak="0">
     <w:nsid w:val="758A7687"/>
     <w:multiLevelType w:val="hybridMultilevel"/>
     <w:tmpl w:val="1C402136"/>
@@ -5898,7 +6644,7 @@
       </w:pPr>
     </w:lvl>
   </w:abstractNum>
-  <w:abstractNum w:abstractNumId="21" w15:restartNumberingAfterBreak="0">
+  <w:abstractNum w:abstractNumId="24" w15:restartNumberingAfterBreak="0">
     <w:nsid w:val="7F7A324D"/>
     <w:multiLevelType w:val="hybridMultilevel"/>
     <w:tmpl w:val="019E89C6"/>
@@ -6018,40 +6764,40 @@
     <w:abstractNumId w:val="3"/>
   </w:num>
   <w:num w:numId="3">
-    <w:abstractNumId w:val="10"/>
+    <w:abstractNumId w:val="11"/>
   </w:num>
   <w:num w:numId="4">
+    <w:abstractNumId w:val="23"/>
+  </w:num>
+  <w:num w:numId="5">
+    <w:abstractNumId w:val="24"/>
+  </w:num>
+  <w:num w:numId="6">
+    <w:abstractNumId w:val="16"/>
+  </w:num>
+  <w:num w:numId="7">
     <w:abstractNumId w:val="20"/>
   </w:num>
-  <w:num w:numId="5">
-    <w:abstractNumId w:val="21"/>
+  <w:num w:numId="8">
+    <w:abstractNumId w:val="22"/>
   </w:num>
-  <w:num w:numId="6">
+  <w:num w:numId="9">
+    <w:abstractNumId w:val="18"/>
+  </w:num>
+  <w:num w:numId="10">
+    <w:abstractNumId w:val="13"/>
+  </w:num>
+  <w:num w:numId="11">
+    <w:abstractNumId w:val="5"/>
+  </w:num>
+  <w:num w:numId="12">
     <w:abstractNumId w:val="14"/>
   </w:num>
-  <w:num w:numId="7">
-    <w:abstractNumId w:val="17"/>
-  </w:num>
-  <w:num w:numId="8">
-    <w:abstractNumId w:val="19"/>
-  </w:num>
-  <w:num w:numId="9">
-    <w:abstractNumId w:val="15"/>
-  </w:num>
-  <w:num w:numId="10">
-    <w:abstractNumId w:val="11"/>
-  </w:num>
-  <w:num w:numId="11">
-    <w:abstractNumId w:val="4"/>
-  </w:num>
-  <w:num w:numId="12">
-    <w:abstractNumId w:val="12"/>
-  </w:num>
   <w:num w:numId="13">
-    <w:abstractNumId w:val="5"/>
+    <w:abstractNumId w:val="6"/>
   </w:num>
   <w:num w:numId="14">
-    <w:abstractNumId w:val="8"/>
+    <w:abstractNumId w:val="9"/>
   </w:num>
   <w:num w:numId="15">
     <w:abstractNumId w:val="2"/>
@@ -6060,22 +6806,31 @@
     <w:abstractNumId w:val="1"/>
   </w:num>
   <w:num w:numId="17">
-    <w:abstractNumId w:val="13"/>
+    <w:abstractNumId w:val="15"/>
   </w:num>
   <w:num w:numId="18">
-    <w:abstractNumId w:val="16"/>
+    <w:abstractNumId w:val="19"/>
   </w:num>
   <w:num w:numId="19">
+    <w:abstractNumId w:val="8"/>
+  </w:num>
+  <w:num w:numId="20">
+    <w:abstractNumId w:val="10"/>
+  </w:num>
+  <w:num w:numId="21">
     <w:abstractNumId w:val="7"/>
   </w:num>
-  <w:num w:numId="20">
-    <w:abstractNumId w:val="9"/>
+  <w:num w:numId="22">
+    <w:abstractNumId w:val="21"/>
   </w:num>
-  <w:num w:numId="21">
-    <w:abstractNumId w:val="6"/>
+  <w:num w:numId="23">
+    <w:abstractNumId w:val="12"/>
   </w:num>
-  <w:num w:numId="22">
-    <w:abstractNumId w:val="18"/>
+  <w:num w:numId="24">
+    <w:abstractNumId w:val="4"/>
+  </w:num>
+  <w:num w:numId="25">
+    <w:abstractNumId w:val="17"/>
   </w:num>
 </w:numbering>
 </file>
@@ -7067,6 +7822,7 @@
     <w:rsid w:val="007B2C06"/>
     <w:rsid w:val="009D2C76"/>
     <w:rsid w:val="00A13608"/>
+    <w:rsid w:val="00BE4739"/>
     <w:rsid w:val="00C4349E"/>
     <w:rsid w:val="00FF4E8B"/>
   </w:rsids>

</xml_diff>

<commit_message>
Updated requirements section, just need the team to review it to make sure it is right
</commit_message>
<xml_diff>
--- a/Project_Report.docx
+++ b/Project_Report.docx
@@ -2186,15 +2186,15 @@
           <w:ilvl w:val="0"/>
           <w:numId w:val="19"/>
         </w:numPr>
-        <w:rPr>
-          <w:color w:val="0070C0"/>
-        </w:rPr>
-      </w:pPr>
-      <w:r>
-        <w:rPr>
-          <w:color w:val="0070C0"/>
-        </w:rPr>
-        <w:t>Make thing to buy and sell organisational assets</w:t>
+      </w:pPr>
+      <w:r>
+        <w:t xml:space="preserve">Make </w:t>
+      </w:r>
+      <w:r>
+        <w:t>application</w:t>
+      </w:r>
+      <w:r>
+        <w:t xml:space="preserve"> to buy and sell organisational assets</w:t>
       </w:r>
     </w:p>
     <w:p>
@@ -2204,15 +2204,24 @@
           <w:ilvl w:val="0"/>
           <w:numId w:val="19"/>
         </w:numPr>
-        <w:rPr>
-          <w:color w:val="0070C0"/>
-        </w:rPr>
-      </w:pPr>
-      <w:r>
-        <w:rPr>
-          <w:color w:val="0070C0"/>
-        </w:rPr>
-        <w:t>Ability to add new asset types</w:t>
+      </w:pPr>
+      <w:r>
+        <w:t>Budget</w:t>
+      </w:r>
+      <w:r>
+        <w:t>:</w:t>
+      </w:r>
+      <w:r>
+        <w:t xml:space="preserve"> electronic credit</w:t>
+      </w:r>
+      <w:r>
+        <w:t xml:space="preserve">s (assigned to each </w:t>
+      </w:r>
+      <w:r>
+        <w:t>organisation</w:t>
+      </w:r>
+      <w:r>
+        <w:t>)</w:t>
       </w:r>
     </w:p>
     <w:p>
@@ -2222,15 +2231,21 @@
           <w:ilvl w:val="0"/>
           <w:numId w:val="19"/>
         </w:numPr>
-        <w:rPr>
-          <w:color w:val="0070C0"/>
-        </w:rPr>
-      </w:pPr>
-      <w:r>
-        <w:rPr>
-          <w:color w:val="0070C0"/>
-        </w:rPr>
-        <w:t>Budget (electronic credit)</w:t>
+      </w:pPr>
+      <w:r>
+        <w:t>M</w:t>
+      </w:r>
+      <w:r>
+        <w:t xml:space="preserve">arketplace </w:t>
+      </w:r>
+      <w:r>
+        <w:t>M</w:t>
+      </w:r>
+      <w:r>
+        <w:t>odel</w:t>
+      </w:r>
+      <w:r>
+        <w:t>: add buy orders and sell orders. Both need to input; BUY/SELL, organisational unit, asset name, quantity, price, date</w:t>
       </w:r>
     </w:p>
     <w:p>
@@ -2240,21 +2255,50 @@
           <w:ilvl w:val="0"/>
           <w:numId w:val="19"/>
         </w:numPr>
-        <w:rPr>
-          <w:color w:val="0070C0"/>
-        </w:rPr>
-      </w:pPr>
-      <w:r>
-        <w:rPr>
-          <w:color w:val="0070C0"/>
-        </w:rPr>
-        <w:t>System: add buy orders and sell orders. Both need to input; BUY/SELL, organisational unit, asset name, quantity, price, date</w:t>
-      </w:r>
-      <w:r>
-        <w:rPr>
-          <w:color w:val="0070C0"/>
-        </w:rPr>
-        <w:t xml:space="preserve"> (marketplace model)</w:t>
+      </w:pPr>
+      <w:r>
+        <w:t>Orders are successful if the there is a sell order that is less than or equal to the buy order price.</w:t>
+      </w:r>
+    </w:p>
+    <w:p>
+      <w:pPr>
+        <w:pStyle w:val="ListParagraph"/>
+        <w:numPr>
+          <w:ilvl w:val="1"/>
+          <w:numId w:val="19"/>
+        </w:numPr>
+      </w:pPr>
+      <w:proofErr w:type="spellStart"/>
+      <w:r>
+        <w:t>Eg.</w:t>
+      </w:r>
+      <w:proofErr w:type="spellEnd"/>
+      <w:r>
+        <w:t xml:space="preserve"> BUY order: 100 CPU hours at 10 credits each.</w:t>
+      </w:r>
+    </w:p>
+    <w:p>
+      <w:pPr>
+        <w:pStyle w:val="ListParagraph"/>
+        <w:numPr>
+          <w:ilvl w:val="1"/>
+          <w:numId w:val="19"/>
+        </w:numPr>
+      </w:pPr>
+      <w:r>
+        <w:t>SELL order = 50 CPU hours at 5 credits each.</w:t>
+      </w:r>
+    </w:p>
+    <w:p>
+      <w:pPr>
+        <w:pStyle w:val="ListParagraph"/>
+        <w:numPr>
+          <w:ilvl w:val="1"/>
+          <w:numId w:val="19"/>
+        </w:numPr>
+      </w:pPr>
+      <w:r>
+        <w:t>RESULT = SELL order complete. BUY Order: 50 hours at 10 credits. First 50 hours are bought at 5 credits each.</w:t>
       </w:r>
     </w:p>
     <w:p>
@@ -2264,77 +2308,9 @@
           <w:ilvl w:val="0"/>
           <w:numId w:val="19"/>
         </w:numPr>
-        <w:rPr>
-          <w:color w:val="0070C0"/>
-        </w:rPr>
-      </w:pPr>
-      <w:r>
-        <w:rPr>
-          <w:color w:val="0070C0"/>
-        </w:rPr>
-        <w:t>Orders are successful if the there is a sell order that is less than or equal to the buy order price.</w:t>
-      </w:r>
-    </w:p>
-    <w:p>
-      <w:pPr>
-        <w:pStyle w:val="ListParagraph"/>
-        <w:numPr>
-          <w:ilvl w:val="1"/>
-          <w:numId w:val="19"/>
-        </w:numPr>
-        <w:rPr>
-          <w:color w:val="0070C0"/>
-        </w:rPr>
-      </w:pPr>
-      <w:proofErr w:type="spellStart"/>
-      <w:r>
-        <w:rPr>
-          <w:color w:val="0070C0"/>
-        </w:rPr>
-        <w:t>Eg.</w:t>
-      </w:r>
-      <w:proofErr w:type="spellEnd"/>
-      <w:r>
-        <w:rPr>
-          <w:color w:val="0070C0"/>
-        </w:rPr>
-        <w:t xml:space="preserve"> BUY order: 100 CPU hours at 10 credits each.</w:t>
-      </w:r>
-    </w:p>
-    <w:p>
-      <w:pPr>
-        <w:pStyle w:val="ListParagraph"/>
-        <w:numPr>
-          <w:ilvl w:val="1"/>
-          <w:numId w:val="19"/>
-        </w:numPr>
-        <w:rPr>
-          <w:color w:val="0070C0"/>
-        </w:rPr>
-      </w:pPr>
-      <w:r>
-        <w:rPr>
-          <w:color w:val="0070C0"/>
-        </w:rPr>
-        <w:t>SELL order = 50 CPU hours at 5 credits each.</w:t>
-      </w:r>
-    </w:p>
-    <w:p>
-      <w:pPr>
-        <w:pStyle w:val="ListParagraph"/>
-        <w:numPr>
-          <w:ilvl w:val="1"/>
-          <w:numId w:val="19"/>
-        </w:numPr>
-        <w:rPr>
-          <w:color w:val="0070C0"/>
-        </w:rPr>
-      </w:pPr>
-      <w:r>
-        <w:rPr>
-          <w:color w:val="0070C0"/>
-        </w:rPr>
-        <w:t>RESULT = SELL order complete. BUY Order: 50 hours at 10 credits. First 50 hours are bought at 5 credits each.</w:t>
+      </w:pPr>
+      <w:r>
+        <w:t>Client connects to server to list trades.</w:t>
       </w:r>
     </w:p>
     <w:p>
@@ -2344,15 +2320,18 @@
           <w:ilvl w:val="0"/>
           <w:numId w:val="19"/>
         </w:numPr>
-        <w:rPr>
-          <w:color w:val="0070C0"/>
-        </w:rPr>
-      </w:pPr>
-      <w:r>
-        <w:rPr>
-          <w:color w:val="0070C0"/>
-        </w:rPr>
-        <w:t>Client connects to server to list trades.</w:t>
+      </w:pPr>
+      <w:r>
+        <w:t>There should be no artificial limit to number of commodities in the database, no limit to number of trades that are listed and no limit to number of users in the system.</w:t>
+      </w:r>
+      <w:r>
+        <w:t xml:space="preserve"> (</w:t>
+      </w:r>
+      <w:r>
+        <w:t>will be implement by default</w:t>
+      </w:r>
+      <w:r>
+        <w:t>)</w:t>
       </w:r>
     </w:p>
     <w:p>
@@ -2362,15 +2341,18 @@
           <w:ilvl w:val="0"/>
           <w:numId w:val="19"/>
         </w:numPr>
-        <w:rPr>
-          <w:color w:val="0070C0"/>
-        </w:rPr>
-      </w:pPr>
-      <w:r>
-        <w:rPr>
-          <w:color w:val="0070C0"/>
-        </w:rPr>
-        <w:t>There should be no artificial limit to number of commodities in the database, no limit to number of trades that are listed and no limit to number of users in the system.</w:t>
+      </w:pPr>
+      <w:r>
+        <w:t>Users</w:t>
+      </w:r>
+      <w:r>
+        <w:t xml:space="preserve"> will be trading as part of an organisational unit. They will have access to their organisational </w:t>
+      </w:r>
+      <w:r>
+        <w:t>unit’s</w:t>
+      </w:r>
+      <w:r>
+        <w:t xml:space="preserve"> credit balance and assets.</w:t>
       </w:r>
     </w:p>
     <w:p>
@@ -2380,21 +2362,15 @@
           <w:ilvl w:val="0"/>
           <w:numId w:val="19"/>
         </w:numPr>
-        <w:rPr>
-          <w:color w:val="0070C0"/>
-        </w:rPr>
-      </w:pPr>
-      <w:r>
-        <w:rPr>
-          <w:color w:val="0070C0"/>
-        </w:rPr>
-        <w:t>Each user must have their own username and pass so that only authorised users from each organisational unit are able to trade</w:t>
-      </w:r>
-      <w:r>
-        <w:rPr>
-          <w:color w:val="0070C0"/>
-        </w:rPr>
-        <w:t xml:space="preserve"> (login system)</w:t>
+      </w:pPr>
+      <w:r>
+        <w:t>Restrict ability to be able to buy for more credits or sell for more assets than the organisational unit has (</w:t>
+      </w:r>
+      <w:r>
+        <w:t>cannot</w:t>
+      </w:r>
+      <w:r>
+        <w:t xml:space="preserve"> go below 0)</w:t>
       </w:r>
     </w:p>
     <w:p>
@@ -2404,29 +2380,46 @@
           <w:ilvl w:val="0"/>
           <w:numId w:val="19"/>
         </w:numPr>
+      </w:pPr>
+      <w:r>
+        <w:t>GUI</w:t>
+      </w:r>
+    </w:p>
+    <w:p>
+      <w:pPr>
         <w:rPr>
-          <w:color w:val="0070C0"/>
+          <w:rFonts w:cstheme="majorHAnsi"/>
         </w:rPr>
       </w:pPr>
       <w:r>
         <w:rPr>
-          <w:color w:val="0070C0"/>
+          <w:rFonts w:cstheme="majorHAnsi"/>
         </w:rPr>
-        <w:t xml:space="preserve">Each user will be trading as part of an organisational unit. They will have access to their organisational </w:t>
-      </w:r>
-      <w:proofErr w:type="gramStart"/>
+        <w:t xml:space="preserve">IT </w:t>
+      </w:r>
       <w:r>
         <w:rPr>
-          <w:color w:val="0070C0"/>
+          <w:rFonts w:cstheme="majorHAnsi"/>
         </w:rPr>
-        <w:t>units</w:t>
-      </w:r>
-      <w:proofErr w:type="gramEnd"/>
+        <w:t>A</w:t>
+      </w:r>
       <w:r>
         <w:rPr>
-          <w:color w:val="0070C0"/>
+          <w:rFonts w:cstheme="majorHAnsi"/>
         </w:rPr>
-        <w:t xml:space="preserve"> credit balance and assets.</w:t>
+        <w:t xml:space="preserve">dmin </w:t>
+      </w:r>
+      <w:r>
+        <w:rPr>
+          <w:rFonts w:cstheme="majorHAnsi"/>
+        </w:rPr>
+        <w:t>T</w:t>
+      </w:r>
+      <w:r>
+        <w:rPr>
+          <w:rFonts w:cstheme="majorHAnsi"/>
+        </w:rPr>
+        <w:t>eam:</w:t>
       </w:r>
     </w:p>
     <w:p>
@@ -2434,60 +2427,107 @@
         <w:pStyle w:val="ListParagraph"/>
         <w:numPr>
           <w:ilvl w:val="0"/>
-          <w:numId w:val="19"/>
+          <w:numId w:val="21"/>
         </w:numPr>
-        <w:rPr>
-          <w:rFonts w:cstheme="majorHAnsi"/>
-          <w:color w:val="0070C0"/>
-        </w:rPr>
-      </w:pPr>
-      <w:r>
-        <w:rPr>
-          <w:color w:val="0070C0"/>
-        </w:rPr>
-        <w:t>Restrict ability to be able to buy for more credits or sell for more assets than the organisational unit has (</w:t>
-      </w:r>
-      <w:proofErr w:type="spellStart"/>
-      <w:proofErr w:type="gramStart"/>
-      <w:r>
-        <w:rPr>
-          <w:color w:val="0070C0"/>
-        </w:rPr>
-        <w:t>cant</w:t>
-      </w:r>
-      <w:proofErr w:type="spellEnd"/>
-      <w:proofErr w:type="gramEnd"/>
-      <w:r>
-        <w:rPr>
-          <w:color w:val="0070C0"/>
-        </w:rPr>
-        <w:t xml:space="preserve"> go below 0)</w:t>
-      </w:r>
-    </w:p>
-    <w:p>
-      <w:pPr>
-        <w:rPr>
-          <w:rFonts w:cstheme="majorHAnsi"/>
-        </w:rPr>
-      </w:pPr>
-      <w:r>
-        <w:rPr>
-          <w:rFonts w:cstheme="majorHAnsi"/>
-        </w:rPr>
-        <w:t>GUI:</w:t>
-      </w:r>
-    </w:p>
-    <w:p>
-      <w:pPr>
-        <w:rPr>
-          <w:rFonts w:cstheme="majorHAnsi"/>
-        </w:rPr>
-      </w:pPr>
-      <w:r>
-        <w:rPr>
-          <w:rFonts w:cstheme="majorHAnsi"/>
-        </w:rPr>
-        <w:t>IT admin team:</w:t>
+      </w:pPr>
+      <w:r>
+        <w:t>Able to create new organisational units</w:t>
+      </w:r>
+    </w:p>
+    <w:p>
+      <w:pPr>
+        <w:pStyle w:val="ListParagraph"/>
+        <w:numPr>
+          <w:ilvl w:val="0"/>
+          <w:numId w:val="21"/>
+        </w:numPr>
+      </w:pPr>
+      <w:r>
+        <w:t>E</w:t>
+      </w:r>
+      <w:r>
+        <w:t>dit the number of credits each unit has</w:t>
+      </w:r>
+    </w:p>
+    <w:p>
+      <w:pPr>
+        <w:pStyle w:val="ListParagraph"/>
+        <w:numPr>
+          <w:ilvl w:val="0"/>
+          <w:numId w:val="21"/>
+        </w:numPr>
+      </w:pPr>
+      <w:r>
+        <w:t>E</w:t>
+      </w:r>
+      <w:r>
+        <w:t>dit the number of assets each unit has</w:t>
+      </w:r>
+    </w:p>
+    <w:p>
+      <w:pPr>
+        <w:pStyle w:val="ListParagraph"/>
+        <w:numPr>
+          <w:ilvl w:val="0"/>
+          <w:numId w:val="21"/>
+        </w:numPr>
+      </w:pPr>
+      <w:r>
+        <w:t>C</w:t>
+      </w:r>
+      <w:r>
+        <w:t>reate new asset types</w:t>
+      </w:r>
+    </w:p>
+    <w:p>
+      <w:pPr>
+        <w:pStyle w:val="ListParagraph"/>
+        <w:numPr>
+          <w:ilvl w:val="0"/>
+          <w:numId w:val="21"/>
+        </w:numPr>
+      </w:pPr>
+      <w:r>
+        <w:t>A</w:t>
+      </w:r>
+      <w:r>
+        <w:t>ble to add new users and assign them passwords and assign them to organisational units</w:t>
+      </w:r>
+    </w:p>
+    <w:p>
+      <w:pPr>
+        <w:pStyle w:val="ListParagraph"/>
+        <w:numPr>
+          <w:ilvl w:val="0"/>
+          <w:numId w:val="21"/>
+        </w:numPr>
+      </w:pPr>
+      <w:r>
+        <w:t>A</w:t>
+      </w:r>
+      <w:r>
+        <w:t xml:space="preserve">dmin </w:t>
+      </w:r>
+      <w:r>
+        <w:t>A</w:t>
+      </w:r>
+      <w:r>
+        <w:t>ccounts (for IT admin team) (roles)</w:t>
+      </w:r>
+    </w:p>
+    <w:p>
+      <w:pPr>
+        <w:pStyle w:val="ListParagraph"/>
+        <w:numPr>
+          <w:ilvl w:val="0"/>
+          <w:numId w:val="21"/>
+        </w:numPr>
+      </w:pPr>
+      <w:r>
+        <w:t>A</w:t>
+      </w:r>
+      <w:r>
+        <w:t>ble to create new admin accounts for new IT admin people</w:t>
       </w:r>
     </w:p>
     <w:p>
@@ -2498,14 +2538,16 @@
           <w:numId w:val="21"/>
         </w:numPr>
         <w:rPr>
-          <w:color w:val="0070C0"/>
+          <w:rFonts w:cstheme="majorHAnsi"/>
         </w:rPr>
       </w:pPr>
       <w:r>
-        <w:rPr>
-          <w:color w:val="0070C0"/>
-        </w:rPr>
-        <w:t>Able to create new organisational units</w:t>
+        <w:t>Able to do these from the GUI with a special admin account</w:t>
+      </w:r>
+    </w:p>
+    <w:p>
+      <w:r>
+        <w:t xml:space="preserve">Security: </w:t>
       </w:r>
     </w:p>
     <w:p>
@@ -2515,15 +2557,18 @@
           <w:ilvl w:val="0"/>
           <w:numId w:val="21"/>
         </w:numPr>
-        <w:rPr>
-          <w:color w:val="0070C0"/>
-        </w:rPr>
-      </w:pPr>
-      <w:r>
-        <w:rPr>
-          <w:color w:val="0070C0"/>
-        </w:rPr>
-        <w:t>edit the number of credits each unit has</w:t>
+      </w:pPr>
+      <w:r>
+        <w:t xml:space="preserve">Login System: </w:t>
+      </w:r>
+      <w:r>
+        <w:t>Each user must have their own username and pass</w:t>
+      </w:r>
+      <w:r>
+        <w:t>word</w:t>
+      </w:r>
+      <w:r>
+        <w:t xml:space="preserve"> so that only authorised users from each organisational unit are able to trade</w:t>
       </w:r>
     </w:p>
     <w:p>
@@ -2533,15 +2578,9 @@
           <w:ilvl w:val="0"/>
           <w:numId w:val="21"/>
         </w:numPr>
-        <w:rPr>
-          <w:color w:val="0070C0"/>
-        </w:rPr>
-      </w:pPr>
-      <w:r>
-        <w:rPr>
-          <w:color w:val="0070C0"/>
-        </w:rPr>
-        <w:t>edit the number of assets each unit has</w:t>
+      </w:pPr>
+      <w:r>
+        <w:t xml:space="preserve">No plain text passwords should be sent over the network, at least hash the password before sending it over. </w:t>
       </w:r>
     </w:p>
     <w:p>
@@ -2551,73 +2590,8 @@
           <w:ilvl w:val="0"/>
           <w:numId w:val="21"/>
         </w:numPr>
-        <w:rPr>
-          <w:color w:val="0070C0"/>
-        </w:rPr>
-      </w:pPr>
-      <w:r>
-        <w:rPr>
-          <w:color w:val="0070C0"/>
-        </w:rPr>
-        <w:t>create new asset types</w:t>
-      </w:r>
-    </w:p>
-    <w:p>
-      <w:pPr>
-        <w:pStyle w:val="ListParagraph"/>
-        <w:numPr>
-          <w:ilvl w:val="0"/>
-          <w:numId w:val="21"/>
-        </w:numPr>
-        <w:rPr>
-          <w:color w:val="0070C0"/>
-        </w:rPr>
-      </w:pPr>
-      <w:r>
-        <w:rPr>
-          <w:color w:val="0070C0"/>
-        </w:rPr>
-        <w:t>able to add new users and assign them passwords and assign them to organisational units</w:t>
-      </w:r>
-    </w:p>
-    <w:p>
-      <w:r>
-        <w:t xml:space="preserve">Security: </w:t>
-      </w:r>
-    </w:p>
-    <w:p>
-      <w:pPr>
-        <w:pStyle w:val="ListParagraph"/>
-        <w:numPr>
-          <w:ilvl w:val="0"/>
-          <w:numId w:val="21"/>
-        </w:numPr>
-        <w:rPr>
-          <w:color w:val="4472C4" w:themeColor="accent1"/>
-        </w:rPr>
-      </w:pPr>
-      <w:r>
-        <w:rPr>
-          <w:color w:val="4472C4" w:themeColor="accent1"/>
-        </w:rPr>
-        <w:t xml:space="preserve">No plain text passwords should be sent over the network, at least hash the password before sending it over. </w:t>
-      </w:r>
-    </w:p>
-    <w:p>
-      <w:pPr>
-        <w:pStyle w:val="ListParagraph"/>
-        <w:numPr>
-          <w:ilvl w:val="0"/>
-          <w:numId w:val="21"/>
-        </w:numPr>
-        <w:rPr>
-          <w:color w:val="4472C4" w:themeColor="accent1"/>
-        </w:rPr>
-      </w:pPr>
-      <w:r>
-        <w:rPr>
-          <w:color w:val="4472C4" w:themeColor="accent1"/>
-        </w:rPr>
+      </w:pPr>
+      <w:r>
         <w:t>No plaintext passwords in the database either</w:t>
       </w:r>
     </w:p>
@@ -2626,19 +2600,7 @@
         <w:rPr>
           <w:rFonts w:cstheme="majorHAnsi"/>
         </w:rPr>
-        <w:t>Database</w:t>
-      </w:r>
-      <w:r>
-        <w:rPr>
-          <w:rFonts w:cstheme="majorHAnsi"/>
-        </w:rPr>
-        <w:t>/ System Administrators</w:t>
-      </w:r>
-      <w:r>
-        <w:rPr>
-          <w:rFonts w:cstheme="majorHAnsi"/>
-        </w:rPr>
-        <w:t>:</w:t>
+        <w:t>Database:</w:t>
       </w:r>
     </w:p>
     <w:p>
@@ -2648,14 +2610,9 @@
           <w:ilvl w:val="0"/>
           <w:numId w:val="22"/>
         </w:numPr>
-        <w:rPr>
-          <w:color w:val="4472C4" w:themeColor="accent1"/>
-        </w:rPr>
-      </w:pPr>
-      <w:r>
-        <w:rPr>
-          <w:color w:val="4472C4" w:themeColor="accent1"/>
-        </w:rPr>
+      </w:pPr>
+      <w:r>
+        <w:lastRenderedPageBreak/>
         <w:t>Use MariaDB/PostgreSQL/SQLite</w:t>
       </w:r>
     </w:p>
@@ -2666,15 +2623,27 @@
           <w:ilvl w:val="0"/>
           <w:numId w:val="22"/>
         </w:numPr>
-        <w:rPr>
-          <w:color w:val="4472C4" w:themeColor="accent1"/>
-        </w:rPr>
-      </w:pPr>
-      <w:r>
-        <w:rPr>
-          <w:color w:val="4472C4" w:themeColor="accent1"/>
-        </w:rPr>
-        <w:t>Stores User Info (user, pass, acc type, organisational unit)</w:t>
+      </w:pPr>
+      <w:r>
+        <w:t>Stores User Info (user</w:t>
+      </w:r>
+      <w:r>
+        <w:t>name</w:t>
+      </w:r>
+      <w:r>
+        <w:t>, pass</w:t>
+      </w:r>
+      <w:r>
+        <w:t>word</w:t>
+      </w:r>
+      <w:r>
+        <w:t>, acc</w:t>
+      </w:r>
+      <w:r>
+        <w:t>ount</w:t>
+      </w:r>
+      <w:r>
+        <w:t xml:space="preserve"> type, organisational unit)</w:t>
       </w:r>
     </w:p>
     <w:p>
@@ -2684,14 +2653,8 @@
           <w:ilvl w:val="0"/>
           <w:numId w:val="22"/>
         </w:numPr>
-        <w:rPr>
-          <w:color w:val="4472C4" w:themeColor="accent1"/>
-        </w:rPr>
-      </w:pPr>
-      <w:r>
-        <w:rPr>
-          <w:color w:val="4472C4" w:themeColor="accent1"/>
-        </w:rPr>
+      </w:pPr>
+      <w:r>
         <w:t>Organisational unit info (organisational unit name, credits, assets, quantity of each asset)</w:t>
       </w:r>
     </w:p>
@@ -2702,15 +2665,8 @@
           <w:ilvl w:val="0"/>
           <w:numId w:val="22"/>
         </w:numPr>
-        <w:rPr>
-          <w:color w:val="4472C4" w:themeColor="accent1"/>
-        </w:rPr>
-      </w:pPr>
-      <w:r>
-        <w:rPr>
-          <w:color w:val="4472C4" w:themeColor="accent1"/>
-        </w:rPr>
-        <w:lastRenderedPageBreak/>
+      </w:pPr>
+      <w:r>
         <w:t>Asset types (asset names)</w:t>
       </w:r>
     </w:p>
@@ -2721,14 +2677,8 @@
           <w:ilvl w:val="0"/>
           <w:numId w:val="22"/>
         </w:numPr>
-        <w:rPr>
-          <w:color w:val="4472C4" w:themeColor="accent1"/>
-        </w:rPr>
-      </w:pPr>
-      <w:r>
-        <w:rPr>
-          <w:color w:val="4472C4" w:themeColor="accent1"/>
-        </w:rPr>
+      </w:pPr>
+      <w:r>
         <w:t>Current trades (BUY/SELL, organisational unit, asset name, quantity, price, date)</w:t>
       </w:r>
     </w:p>
@@ -2739,14 +2689,8 @@
           <w:ilvl w:val="0"/>
           <w:numId w:val="22"/>
         </w:numPr>
-        <w:rPr>
-          <w:color w:val="4472C4" w:themeColor="accent1"/>
-        </w:rPr>
-      </w:pPr>
-      <w:r>
-        <w:rPr>
-          <w:color w:val="4472C4" w:themeColor="accent1"/>
-        </w:rPr>
+      </w:pPr>
+      <w:r>
         <w:t>Trade history (same as current trade info) (only if trade is successful?)</w:t>
       </w:r>
     </w:p>
@@ -2793,19 +2737,6 @@
         <w:rPr>
           <w:rFonts w:cstheme="majorHAnsi"/>
         </w:rPr>
-        <w:t>General:</w:t>
-      </w:r>
-    </w:p>
-    <w:p>
-      <w:pPr>
-        <w:rPr>
-          <w:rFonts w:cstheme="majorHAnsi"/>
-        </w:rPr>
-      </w:pPr>
-      <w:r>
-        <w:rPr>
-          <w:rFonts w:cstheme="majorHAnsi"/>
-        </w:rPr>
         <w:t>GUI:</w:t>
       </w:r>
     </w:p>
@@ -2816,14 +2747,8 @@
           <w:ilvl w:val="0"/>
           <w:numId w:val="20"/>
         </w:numPr>
-        <w:rPr>
-          <w:color w:val="FF0000"/>
-        </w:rPr>
-      </w:pPr>
-      <w:r>
-        <w:rPr>
-          <w:color w:val="FF0000"/>
-        </w:rPr>
+      </w:pPr>
+      <w:r>
         <w:t>Nice friendly GUI.</w:t>
       </w:r>
     </w:p>
@@ -2834,29 +2759,21 @@
           <w:ilvl w:val="0"/>
           <w:numId w:val="20"/>
         </w:numPr>
-        <w:rPr>
-          <w:color w:val="FF0000"/>
-        </w:rPr>
-      </w:pPr>
-      <w:r>
-        <w:rPr>
-          <w:color w:val="FF0000"/>
-        </w:rPr>
+      </w:pPr>
+      <w:r>
         <w:t xml:space="preserve">List current buy and sell </w:t>
       </w:r>
       <w:r>
-        <w:rPr>
-          <w:b/>
-          <w:bCs/>
-          <w:color w:val="FF0000"/>
-        </w:rPr>
         <w:t>orders</w:t>
       </w:r>
       <w:r>
-        <w:rPr>
-          <w:color w:val="FF0000"/>
-        </w:rPr>
-        <w:t xml:space="preserve"> (sort it?)</w:t>
+        <w:t xml:space="preserve"> (sort </w:t>
+      </w:r>
+      <w:r>
+        <w:t>by date</w:t>
+      </w:r>
+      <w:r>
+        <w:t>)</w:t>
       </w:r>
     </w:p>
     <w:p>
@@ -2866,14 +2783,8 @@
           <w:ilvl w:val="0"/>
           <w:numId w:val="20"/>
         </w:numPr>
-        <w:rPr>
-          <w:color w:val="ED7D31" w:themeColor="accent2"/>
-        </w:rPr>
-      </w:pPr>
-      <w:r>
-        <w:rPr>
-          <w:color w:val="ED7D31" w:themeColor="accent2"/>
-        </w:rPr>
+      </w:pPr>
+      <w:r>
         <w:t>List their own organisational units offers</w:t>
       </w:r>
     </w:p>
@@ -2884,28 +2795,29 @@
           <w:ilvl w:val="0"/>
           <w:numId w:val="20"/>
         </w:numPr>
-        <w:rPr>
-          <w:color w:val="ED7D31" w:themeColor="accent2"/>
-        </w:rPr>
-      </w:pPr>
-      <w:r>
-        <w:rPr>
-          <w:color w:val="ED7D31" w:themeColor="accent2"/>
-        </w:rPr>
-        <w:t xml:space="preserve">Able to add/remove/edit their own organisational </w:t>
-      </w:r>
-      <w:proofErr w:type="gramStart"/>
-      <w:r>
-        <w:rPr>
-          <w:color w:val="ED7D31" w:themeColor="accent2"/>
-        </w:rPr>
-        <w:t>units</w:t>
-      </w:r>
-      <w:proofErr w:type="gramEnd"/>
-      <w:r>
-        <w:rPr>
-          <w:color w:val="ED7D31" w:themeColor="accent2"/>
-        </w:rPr>
+      </w:pPr>
+      <w:r>
+        <w:t>A</w:t>
+      </w:r>
+      <w:r>
+        <w:t>dd/</w:t>
+      </w:r>
+      <w:r>
+        <w:t>R</w:t>
+      </w:r>
+      <w:r>
+        <w:t>emove/</w:t>
+      </w:r>
+      <w:r>
+        <w:t>E</w:t>
+      </w:r>
+      <w:r>
+        <w:t xml:space="preserve">dit their own organisational </w:t>
+      </w:r>
+      <w:r>
+        <w:t>units’</w:t>
+      </w:r>
+      <w:r>
         <w:t xml:space="preserve"> orders</w:t>
       </w:r>
     </w:p>
@@ -2916,14 +2828,8 @@
           <w:ilvl w:val="0"/>
           <w:numId w:val="20"/>
         </w:numPr>
-        <w:rPr>
-          <w:color w:val="ED7D31" w:themeColor="accent2"/>
-        </w:rPr>
-      </w:pPr>
-      <w:r>
-        <w:rPr>
-          <w:color w:val="ED7D31" w:themeColor="accent2"/>
-        </w:rPr>
+      </w:pPr>
+      <w:r>
         <w:t>List price history of each asset</w:t>
       </w:r>
     </w:p>
@@ -2937,224 +2843,7 @@
         <w:rPr>
           <w:rFonts w:cstheme="majorHAnsi"/>
         </w:rPr>
-        <w:t>IT admin team:</w:t>
-      </w:r>
-    </w:p>
-    <w:p>
-      <w:pPr>
-        <w:pStyle w:val="ListParagraph"/>
-        <w:numPr>
-          <w:ilvl w:val="0"/>
-          <w:numId w:val="21"/>
-        </w:numPr>
-        <w:rPr>
-          <w:color w:val="FF0000"/>
-        </w:rPr>
-      </w:pPr>
-      <w:r>
-        <w:rPr>
-          <w:color w:val="FF0000"/>
-        </w:rPr>
-        <w:t>admin accounts (for IT admin team) (roles)</w:t>
-      </w:r>
-    </w:p>
-    <w:p>
-      <w:pPr>
-        <w:pStyle w:val="ListParagraph"/>
-        <w:numPr>
-          <w:ilvl w:val="0"/>
-          <w:numId w:val="21"/>
-        </w:numPr>
-        <w:rPr>
-          <w:color w:val="FF0000"/>
-        </w:rPr>
-      </w:pPr>
-      <w:r>
-        <w:rPr>
-          <w:color w:val="FF0000"/>
-        </w:rPr>
-        <w:t>able to create new admin accounts for new IT admin people</w:t>
-      </w:r>
-    </w:p>
-    <w:p>
-      <w:pPr>
-        <w:pStyle w:val="ListParagraph"/>
-        <w:numPr>
-          <w:ilvl w:val="0"/>
-          <w:numId w:val="21"/>
-        </w:numPr>
-        <w:rPr>
-          <w:rFonts w:cstheme="majorHAnsi"/>
-          <w:color w:val="FF0000"/>
-        </w:rPr>
-      </w:pPr>
-      <w:r>
-        <w:rPr>
-          <w:color w:val="FF0000"/>
-        </w:rPr>
-        <w:t>Able to do these from the GUI with a special admin account</w:t>
-      </w:r>
-    </w:p>
-    <w:p>
-      <w:pPr>
-        <w:pStyle w:val="Heading2"/>
-        <w:rPr>
-          <w:rFonts w:cstheme="majorHAnsi"/>
-          <w:b/>
-          <w:bCs/>
-          <w:color w:val="auto"/>
-        </w:rPr>
-      </w:pPr>
-      <w:bookmarkStart w:id="3" w:name="_Toc68301670"/>
-      <w:r>
-        <w:rPr>
-          <w:rFonts w:cstheme="majorHAnsi"/>
-          <w:b/>
-          <w:bCs/>
-          <w:color w:val="auto"/>
-        </w:rPr>
-        <w:t>Nice to have</w:t>
-      </w:r>
-      <w:bookmarkEnd w:id="3"/>
-    </w:p>
-    <w:p>
-      <w:pPr>
-        <w:rPr>
-          <w:rFonts w:cstheme="majorHAnsi"/>
-        </w:rPr>
-      </w:pPr>
-      <w:r>
-        <w:rPr>
-          <w:rFonts w:cstheme="majorHAnsi"/>
-        </w:rPr>
-        <w:t>General:</w:t>
-      </w:r>
-    </w:p>
-    <w:p>
-      <w:pPr>
-        <w:pStyle w:val="ListParagraph"/>
-        <w:numPr>
-          <w:ilvl w:val="0"/>
-          <w:numId w:val="20"/>
-        </w:numPr>
-        <w:rPr>
-          <w:color w:val="4472C4" w:themeColor="accent1"/>
-        </w:rPr>
-      </w:pPr>
-      <w:r>
-        <w:rPr>
-          <w:color w:val="4472C4" w:themeColor="accent1"/>
-        </w:rPr>
-        <w:t>User should be able to change their own password without needing the IT team</w:t>
-      </w:r>
-    </w:p>
-    <w:p>
-      <w:pPr>
-        <w:rPr>
-          <w:rFonts w:cstheme="majorHAnsi"/>
-        </w:rPr>
-      </w:pPr>
-      <w:r>
-        <w:rPr>
-          <w:rFonts w:cstheme="majorHAnsi"/>
-        </w:rPr>
-        <w:t>GUI:</w:t>
-      </w:r>
-    </w:p>
-    <w:p>
-      <w:pPr>
-        <w:pStyle w:val="ListParagraph"/>
-        <w:numPr>
-          <w:ilvl w:val="0"/>
-          <w:numId w:val="20"/>
-        </w:numPr>
-        <w:rPr>
-          <w:color w:val="4472C4" w:themeColor="accent1"/>
-        </w:rPr>
-      </w:pPr>
-      <w:r>
-        <w:rPr>
-          <w:color w:val="4472C4" w:themeColor="accent1"/>
-        </w:rPr>
-        <w:t>create a graph that shows price over time</w:t>
-      </w:r>
-      <w:r>
-        <w:rPr>
-          <w:color w:val="4472C4" w:themeColor="accent1"/>
-        </w:rPr>
-        <w:t>, has search feature</w:t>
-      </w:r>
-      <w:r>
-        <w:rPr>
-          <w:color w:val="4472C4" w:themeColor="accent1"/>
-        </w:rPr>
-        <w:t xml:space="preserve"> (this may be some work, so </w:t>
-      </w:r>
-      <w:proofErr w:type="spellStart"/>
-      <w:r>
-        <w:rPr>
-          <w:color w:val="4472C4" w:themeColor="accent1"/>
-        </w:rPr>
-        <w:t>its</w:t>
-      </w:r>
-      <w:proofErr w:type="spellEnd"/>
-      <w:r>
-        <w:rPr>
-          <w:color w:val="4472C4" w:themeColor="accent1"/>
-        </w:rPr>
-        <w:t xml:space="preserve"> not that important.)</w:t>
-      </w:r>
-      <w:r>
-        <w:rPr>
-          <w:color w:val="4472C4" w:themeColor="accent1"/>
-        </w:rPr>
-        <w:t xml:space="preserve"> </w:t>
-      </w:r>
-    </w:p>
-    <w:p>
-      <w:pPr>
-        <w:pStyle w:val="ListParagraph"/>
-        <w:numPr>
-          <w:ilvl w:val="0"/>
-          <w:numId w:val="20"/>
-        </w:numPr>
-        <w:rPr>
-          <w:color w:val="4472C4" w:themeColor="accent1"/>
-        </w:rPr>
-      </w:pPr>
-      <w:r>
-        <w:rPr>
-          <w:color w:val="4472C4" w:themeColor="accent1"/>
-        </w:rPr>
-        <w:t>When a trade is reconciled, show a little message somewhere that the trade is fulfilled</w:t>
-      </w:r>
-    </w:p>
-    <w:p>
-      <w:pPr>
-        <w:rPr>
-          <w:rFonts w:cstheme="majorHAnsi"/>
-        </w:rPr>
-      </w:pPr>
-      <w:r>
-        <w:rPr>
-          <w:rFonts w:cstheme="majorHAnsi"/>
-        </w:rPr>
-        <w:t>IT admin team:</w:t>
-      </w:r>
-    </w:p>
-    <w:p>
-      <w:pPr>
-        <w:rPr>
-          <w:rFonts w:cstheme="majorHAnsi"/>
-          <w:color w:val="FF0000"/>
-        </w:rPr>
-      </w:pPr>
-      <w:r>
-        <w:rPr>
-          <w:rFonts w:cstheme="majorHAnsi"/>
-          <w:color w:val="FF0000"/>
-        </w:rPr>
-        <w:t>Database/ System Administrators:</w:t>
+        <w:t>System Administrators:</w:t>
       </w:r>
     </w:p>
     <w:p>
@@ -3169,13 +2858,11 @@
         </w:tabs>
         <w:rPr>
           <w:rFonts w:cstheme="majorHAnsi"/>
-          <w:color w:val="FF0000"/>
         </w:rPr>
       </w:pPr>
       <w:r>
         <w:rPr>
           <w:rFonts w:cstheme="majorHAnsi"/>
-          <w:color w:val="FF0000"/>
         </w:rPr>
         <w:t>Configuration file: server Ip address and port to connect to</w:t>
       </w:r>
@@ -3192,19 +2879,148 @@
         </w:tabs>
         <w:rPr>
           <w:rFonts w:cstheme="majorHAnsi"/>
-          <w:color w:val="FF0000"/>
         </w:rPr>
       </w:pPr>
       <w:r>
         <w:rPr>
           <w:rFonts w:cstheme="majorHAnsi"/>
-          <w:color w:val="FF0000"/>
         </w:rPr>
         <w:t>Configuration file: for the server to get port</w:t>
       </w:r>
     </w:p>
-    <w:p/>
-    <w:p/>
+    <w:p>
+      <w:pPr>
+        <w:pStyle w:val="Heading2"/>
+        <w:rPr>
+          <w:rFonts w:cstheme="majorHAnsi"/>
+          <w:b/>
+          <w:bCs/>
+          <w:color w:val="auto"/>
+        </w:rPr>
+      </w:pPr>
+      <w:bookmarkStart w:id="3" w:name="_Toc68301670"/>
+      <w:r>
+        <w:rPr>
+          <w:rFonts w:cstheme="majorHAnsi"/>
+          <w:b/>
+          <w:bCs/>
+          <w:color w:val="auto"/>
+        </w:rPr>
+        <w:t>Nice to have</w:t>
+      </w:r>
+      <w:bookmarkEnd w:id="3"/>
+    </w:p>
+    <w:p>
+      <w:pPr>
+        <w:rPr>
+          <w:rFonts w:cstheme="majorHAnsi"/>
+        </w:rPr>
+      </w:pPr>
+      <w:r>
+        <w:rPr>
+          <w:rFonts w:cstheme="majorHAnsi"/>
+        </w:rPr>
+        <w:t>General:</w:t>
+      </w:r>
+    </w:p>
+    <w:p>
+      <w:pPr>
+        <w:pStyle w:val="ListParagraph"/>
+        <w:numPr>
+          <w:ilvl w:val="0"/>
+          <w:numId w:val="20"/>
+        </w:numPr>
+      </w:pPr>
+      <w:r>
+        <w:t>User should be able to change their own password without needing the IT team</w:t>
+      </w:r>
+    </w:p>
+    <w:p>
+      <w:pPr>
+        <w:rPr>
+          <w:rFonts w:cstheme="majorHAnsi"/>
+        </w:rPr>
+      </w:pPr>
+      <w:r>
+        <w:rPr>
+          <w:rFonts w:cstheme="majorHAnsi"/>
+        </w:rPr>
+        <w:t>GUI:</w:t>
+      </w:r>
+    </w:p>
+    <w:p>
+      <w:pPr>
+        <w:pStyle w:val="ListParagraph"/>
+        <w:numPr>
+          <w:ilvl w:val="0"/>
+          <w:numId w:val="20"/>
+        </w:numPr>
+      </w:pPr>
+      <w:r>
+        <w:t xml:space="preserve">List current buy and </w:t>
+      </w:r>
+      <w:proofErr w:type="gramStart"/>
+      <w:r>
+        <w:t>sell</w:t>
+      </w:r>
+      <w:r>
+        <w:t>:</w:t>
+      </w:r>
+      <w:proofErr w:type="gramEnd"/>
+      <w:r>
+        <w:t xml:space="preserve"> sort by any</w:t>
+      </w:r>
+    </w:p>
+    <w:p>
+      <w:pPr>
+        <w:pStyle w:val="ListParagraph"/>
+        <w:numPr>
+          <w:ilvl w:val="0"/>
+          <w:numId w:val="20"/>
+        </w:numPr>
+      </w:pPr>
+      <w:r>
+        <w:t>Graph: S</w:t>
+      </w:r>
+      <w:r>
+        <w:t>hows price over time</w:t>
+      </w:r>
+      <w:r>
+        <w:t xml:space="preserve"> </w:t>
+      </w:r>
+      <w:r>
+        <w:t>(</w:t>
+      </w:r>
+      <w:r>
+        <w:t>has search feature</w:t>
+      </w:r>
+      <w:r>
+        <w:t>)</w:t>
+      </w:r>
+      <w:r>
+        <w:t xml:space="preserve"> (time consuming, complete last)</w:t>
+      </w:r>
+    </w:p>
+    <w:p>
+      <w:pPr>
+        <w:pStyle w:val="ListParagraph"/>
+        <w:numPr>
+          <w:ilvl w:val="0"/>
+          <w:numId w:val="20"/>
+        </w:numPr>
+      </w:pPr>
+      <w:r>
+        <w:t xml:space="preserve">User feedback: </w:t>
+      </w:r>
+      <w:r>
+        <w:t>When a trade is reconciled, show a little message somewhere that the trade is fulfilled</w:t>
+      </w:r>
+    </w:p>
+    <w:p>
+      <w:r>
+        <w:br w:type="page"/>
+      </w:r>
+    </w:p>
     <w:p>
       <w:pPr>
         <w:pStyle w:val="Heading1"/>
@@ -3221,6 +3037,7 @@
           <w:bCs/>
           <w:color w:val="auto"/>
         </w:rPr>
+        <w:lastRenderedPageBreak/>
         <w:t>Detailed Design</w:t>
       </w:r>
       <w:bookmarkEnd w:id="4"/>
@@ -3293,7 +3110,6 @@
         </w:numPr>
       </w:pPr>
       <w:r>
-        <w:lastRenderedPageBreak/>
         <w:t>Any Assumptions</w:t>
       </w:r>
     </w:p>
@@ -7819,6 +7635,7 @@
   </w:compat>
   <w:rsids>
     <w:rsidRoot w:val="007B2C06"/>
+    <w:rsid w:val="00326CF3"/>
     <w:rsid w:val="007B2C06"/>
     <w:rsid w:val="009D2C76"/>
     <w:rsid w:val="00A13608"/>

</xml_diff>

<commit_message>
Added a draw.io file so we can start with the designing part of assignment. Contains Database Scheme, Classes and GUI Mockup sections
</commit_message>
<xml_diff>
--- a/Project_Report.docx
+++ b/Project_Report.docx
@@ -2612,7 +2612,6 @@
         </w:numPr>
       </w:pPr>
       <w:r>
-        <w:lastRenderedPageBreak/>
         <w:t>Use MariaDB/PostgreSQL/SQLite</w:t>
       </w:r>
     </w:p>
@@ -3037,7 +3036,6 @@
           <w:bCs/>
           <w:color w:val="auto"/>
         </w:rPr>
-        <w:lastRenderedPageBreak/>
         <w:t>Detailed Design</w:t>
       </w:r>
       <w:bookmarkEnd w:id="4"/>
@@ -3497,6 +3495,7 @@
           <w:bCs/>
           <w:color w:val="auto"/>
         </w:rPr>
+        <w:lastRenderedPageBreak/>
         <w:t>Deployment</w:t>
       </w:r>
       <w:r>
@@ -7636,6 +7635,7 @@
   <w:rsids>
     <w:rsidRoot w:val="007B2C06"/>
     <w:rsid w:val="00326CF3"/>
+    <w:rsid w:val="00687CD6"/>
     <w:rsid w:val="007B2C06"/>
     <w:rsid w:val="009D2C76"/>
     <w:rsid w:val="00A13608"/>

</xml_diff>

<commit_message>
Added my student num. and a small comment in the design doc.
</commit_message>
<xml_diff>
--- a/Project_Report.docx
+++ b/Project_Report.docx
@@ -552,6 +552,16 @@
             </w:rPr>
             <w:t>Christopher Paterson</w:t>
           </w:r>
+          <w:r>
+            <w:rPr>
+              <w:rFonts w:asciiTheme="majorHAnsi" w:hAnsiTheme="majorHAnsi" w:cstheme="minorHAnsi"/>
+              <w:b/>
+              <w:bCs/>
+              <w:sz w:val="28"/>
+              <w:szCs w:val="28"/>
+            </w:rPr>
+            <w:t>: N9175920</w:t>
+          </w:r>
         </w:p>
         <w:p>
           <w:pPr>
@@ -2612,6 +2622,7 @@
         </w:numPr>
       </w:pPr>
       <w:r>
+        <w:lastRenderedPageBreak/>
         <w:t>Use MariaDB/PostgreSQL/SQLite</w:t>
       </w:r>
     </w:p>
@@ -2759,6 +2770,7 @@
           <w:numId w:val="20"/>
         </w:numPr>
       </w:pPr>
+      <w:commentRangeStart w:id="3"/>
       <w:r>
         <w:t xml:space="preserve">List current buy and sell </w:t>
       </w:r>
@@ -2773,6 +2785,9 @@
       </w:r>
       <w:r>
         <w:t>)</w:t>
+      </w:r>
+      <w:r>
+        <w:t xml:space="preserve"> </w:t>
       </w:r>
     </w:p>
     <w:p>
@@ -2818,6 +2833,13 @@
       </w:r>
       <w:r>
         <w:t xml:space="preserve"> orders</w:t>
+      </w:r>
+      <w:commentRangeEnd w:id="3"/>
+      <w:r>
+        <w:rPr>
+          <w:rStyle w:val="CommentReference"/>
+        </w:rPr>
+        <w:commentReference w:id="3"/>
       </w:r>
     </w:p>
     <w:p>
@@ -2897,7 +2919,7 @@
           <w:color w:val="auto"/>
         </w:rPr>
       </w:pPr>
-      <w:bookmarkStart w:id="3" w:name="_Toc68301670"/>
+      <w:bookmarkStart w:id="4" w:name="_Toc68301670"/>
       <w:r>
         <w:rPr>
           <w:rFonts w:cstheme="majorHAnsi"/>
@@ -2907,7 +2929,7 @@
         </w:rPr>
         <w:t>Nice to have</w:t>
       </w:r>
-      <w:bookmarkEnd w:id="3"/>
+      <w:bookmarkEnd w:id="4"/>
     </w:p>
     <w:p>
       <w:pPr>
@@ -2956,18 +2978,10 @@
         </w:numPr>
       </w:pPr>
       <w:r>
-        <w:t xml:space="preserve">List current buy and </w:t>
-      </w:r>
-      <w:proofErr w:type="gramStart"/>
-      <w:r>
-        <w:t>sell</w:t>
-      </w:r>
-      <w:r>
-        <w:t>:</w:t>
-      </w:r>
-      <w:proofErr w:type="gramEnd"/>
-      <w:r>
-        <w:t xml:space="preserve"> sort by any</w:t>
+        <w:t>List current buy and sell</w:t>
+      </w:r>
+      <w:r>
+        <w:t>: sort by any</w:t>
       </w:r>
     </w:p>
     <w:p>
@@ -3029,16 +3043,17 @@
           <w:color w:val="auto"/>
         </w:rPr>
       </w:pPr>
-      <w:bookmarkStart w:id="4" w:name="_Toc68301671"/>
+      <w:bookmarkStart w:id="5" w:name="_Toc68301671"/>
       <w:r>
         <w:rPr>
           <w:b/>
           <w:bCs/>
           <w:color w:val="auto"/>
         </w:rPr>
+        <w:lastRenderedPageBreak/>
         <w:t>Detailed Design</w:t>
       </w:r>
-      <w:bookmarkEnd w:id="4"/>
+      <w:bookmarkEnd w:id="5"/>
     </w:p>
     <w:p>
       <w:pPr>
@@ -3050,7 +3065,7 @@
           <w:color w:val="auto"/>
         </w:rPr>
       </w:pPr>
-      <w:bookmarkStart w:id="5" w:name="_Toc68301672"/>
+      <w:bookmarkStart w:id="6" w:name="_Toc68301672"/>
       <w:r>
         <w:rPr>
           <w:b/>
@@ -3067,7 +3082,7 @@
         </w:rPr>
         <w:t>Classes</w:t>
       </w:r>
-      <w:bookmarkEnd w:id="5"/>
+      <w:bookmarkEnd w:id="6"/>
     </w:p>
     <w:p>
       <w:pPr>
@@ -3149,7 +3164,7 @@
           <w:color w:val="auto"/>
         </w:rPr>
       </w:pPr>
-      <w:bookmarkStart w:id="6" w:name="_Toc68301673"/>
+      <w:bookmarkStart w:id="7" w:name="_Toc68301673"/>
       <w:r>
         <w:rPr>
           <w:b/>
@@ -3158,7 +3173,7 @@
         </w:rPr>
         <w:t>Interaction of Classes/Methods</w:t>
       </w:r>
-      <w:bookmarkEnd w:id="6"/>
+      <w:bookmarkEnd w:id="7"/>
     </w:p>
     <w:p>
       <w:pPr>
@@ -3194,7 +3209,7 @@
           <w:color w:val="auto"/>
         </w:rPr>
       </w:pPr>
-      <w:bookmarkStart w:id="7" w:name="_Toc68301674"/>
+      <w:bookmarkStart w:id="8" w:name="_Toc68301674"/>
       <w:r>
         <w:rPr>
           <w:b/>
@@ -3211,7 +3226,7 @@
         </w:rPr>
         <w:t xml:space="preserve"> (GUI)</w:t>
       </w:r>
-      <w:bookmarkEnd w:id="7"/>
+      <w:bookmarkEnd w:id="8"/>
     </w:p>
     <w:p>
       <w:pPr>
@@ -3253,7 +3268,7 @@
           <w:color w:val="auto"/>
         </w:rPr>
       </w:pPr>
-      <w:bookmarkStart w:id="8" w:name="_Toc68301675"/>
+      <w:bookmarkStart w:id="9" w:name="_Toc68301675"/>
       <w:r>
         <w:rPr>
           <w:b/>
@@ -3262,7 +3277,7 @@
         </w:rPr>
         <w:t>Database Schema</w:t>
       </w:r>
-      <w:bookmarkEnd w:id="8"/>
+      <w:bookmarkEnd w:id="9"/>
     </w:p>
     <w:p>
       <w:pPr>
@@ -3316,7 +3331,7 @@
           <w:color w:val="auto"/>
         </w:rPr>
       </w:pPr>
-      <w:bookmarkStart w:id="9" w:name="_Toc68301676"/>
+      <w:bookmarkStart w:id="10" w:name="_Toc68301676"/>
       <w:r>
         <w:rPr>
           <w:b/>
@@ -3325,7 +3340,7 @@
         </w:rPr>
         <w:t>Network Protocol</w:t>
       </w:r>
-      <w:bookmarkEnd w:id="9"/>
+      <w:bookmarkEnd w:id="10"/>
     </w:p>
     <w:p>
       <w:pPr>
@@ -3373,7 +3388,7 @@
           <w:color w:val="auto"/>
         </w:rPr>
       </w:pPr>
-      <w:bookmarkStart w:id="10" w:name="_Toc68301677"/>
+      <w:bookmarkStart w:id="11" w:name="_Toc68301677"/>
       <w:r>
         <w:rPr>
           <w:b/>
@@ -3390,7 +3405,7 @@
         </w:rPr>
         <w:t xml:space="preserve"> (for milestones)</w:t>
       </w:r>
-      <w:bookmarkEnd w:id="10"/>
+      <w:bookmarkEnd w:id="11"/>
     </w:p>
     <w:p>
       <w:pPr>
@@ -3402,7 +3417,7 @@
           <w:color w:val="auto"/>
         </w:rPr>
       </w:pPr>
-      <w:bookmarkStart w:id="11" w:name="_Toc68301678"/>
+      <w:bookmarkStart w:id="12" w:name="_Toc68301678"/>
       <w:r>
         <w:rPr>
           <w:b/>
@@ -3411,7 +3426,7 @@
         </w:rPr>
         <w:t>Adrian Ash</w:t>
       </w:r>
-      <w:bookmarkEnd w:id="11"/>
+      <w:bookmarkEnd w:id="12"/>
     </w:p>
     <w:p>
       <w:pPr>
@@ -3423,7 +3438,7 @@
           <w:color w:val="auto"/>
         </w:rPr>
       </w:pPr>
-      <w:bookmarkStart w:id="12" w:name="_Toc68301679"/>
+      <w:bookmarkStart w:id="13" w:name="_Toc68301679"/>
       <w:r>
         <w:rPr>
           <w:b/>
@@ -3432,7 +3447,7 @@
         </w:rPr>
         <w:t>Matthew Biggs</w:t>
       </w:r>
-      <w:bookmarkEnd w:id="12"/>
+      <w:bookmarkEnd w:id="13"/>
     </w:p>
     <w:p>
       <w:pPr>
@@ -3444,7 +3459,7 @@
           <w:color w:val="auto"/>
         </w:rPr>
       </w:pPr>
-      <w:bookmarkStart w:id="13" w:name="_Toc68301680"/>
+      <w:bookmarkStart w:id="14" w:name="_Toc68301680"/>
       <w:r>
         <w:rPr>
           <w:b/>
@@ -3453,7 +3468,7 @@
         </w:rPr>
         <w:t>Christopher Paterson</w:t>
       </w:r>
-      <w:bookmarkEnd w:id="13"/>
+      <w:bookmarkEnd w:id="14"/>
     </w:p>
     <w:p>
       <w:pPr>
@@ -3467,7 +3482,7 @@
           <w:szCs w:val="28"/>
         </w:rPr>
       </w:pPr>
-      <w:bookmarkStart w:id="14" w:name="_Toc68301681"/>
+      <w:bookmarkStart w:id="15" w:name="_Toc68301681"/>
       <w:r>
         <w:rPr>
           <w:b/>
@@ -3476,7 +3491,7 @@
         </w:rPr>
         <w:t>Adrian Roy</w:t>
       </w:r>
-      <w:bookmarkEnd w:id="14"/>
+      <w:bookmarkEnd w:id="15"/>
     </w:p>
     <w:p/>
     <w:p>
@@ -3488,14 +3503,13 @@
           <w:color w:val="auto"/>
         </w:rPr>
       </w:pPr>
-      <w:bookmarkStart w:id="15" w:name="_Toc68301682"/>
+      <w:bookmarkStart w:id="16" w:name="_Toc68301682"/>
       <w:r>
         <w:rPr>
           <w:b/>
           <w:bCs/>
           <w:color w:val="auto"/>
         </w:rPr>
-        <w:lastRenderedPageBreak/>
         <w:t>Deployment</w:t>
       </w:r>
       <w:r>
@@ -3514,7 +3528,7 @@
         </w:rPr>
         <w:t xml:space="preserve"> (might be in readme, unsure)</w:t>
       </w:r>
-      <w:bookmarkEnd w:id="15"/>
+      <w:bookmarkEnd w:id="16"/>
     </w:p>
     <w:p>
       <w:pPr>
@@ -3526,7 +3540,7 @@
           <w:color w:val="auto"/>
         </w:rPr>
       </w:pPr>
-      <w:bookmarkStart w:id="16" w:name="_Toc68301683"/>
+      <w:bookmarkStart w:id="17" w:name="_Toc68301683"/>
       <w:r>
         <w:rPr>
           <w:b/>
@@ -3535,7 +3549,7 @@
         </w:rPr>
         <w:t>Database Setup</w:t>
       </w:r>
-      <w:bookmarkEnd w:id="16"/>
+      <w:bookmarkEnd w:id="17"/>
     </w:p>
     <w:p>
       <w:pPr>
@@ -3547,7 +3561,7 @@
           <w:color w:val="auto"/>
         </w:rPr>
       </w:pPr>
-      <w:bookmarkStart w:id="17" w:name="_Toc68301684"/>
+      <w:bookmarkStart w:id="18" w:name="_Toc68301684"/>
       <w:r>
         <w:rPr>
           <w:b/>
@@ -3556,7 +3570,7 @@
         </w:rPr>
         <w:t>Java Frameworks</w:t>
       </w:r>
-      <w:bookmarkEnd w:id="17"/>
+      <w:bookmarkEnd w:id="18"/>
     </w:p>
     <w:p>
       <w:pPr>
@@ -3570,7 +3584,7 @@
           <w:szCs w:val="28"/>
         </w:rPr>
       </w:pPr>
-      <w:bookmarkStart w:id="18" w:name="_Toc68301685"/>
+      <w:bookmarkStart w:id="19" w:name="_Toc68301685"/>
       <w:r>
         <w:rPr>
           <w:b/>
@@ -3579,7 +3593,7 @@
         </w:rPr>
         <w:t>……</w:t>
       </w:r>
-      <w:bookmarkEnd w:id="18"/>
+      <w:bookmarkEnd w:id="19"/>
     </w:p>
     <w:p/>
     <w:p/>
@@ -3592,7 +3606,7 @@
           <w:szCs w:val="18"/>
         </w:rPr>
       </w:pPr>
-      <w:bookmarkStart w:id="19" w:name="_Toc68301686"/>
+      <w:bookmarkStart w:id="20" w:name="_Toc68301686"/>
       <w:r>
         <w:rPr>
           <w:b/>
@@ -3601,7 +3615,7 @@
         </w:rPr>
         <w:t>References</w:t>
       </w:r>
-      <w:bookmarkEnd w:id="19"/>
+      <w:bookmarkEnd w:id="20"/>
     </w:p>
     <w:p>
       <w:pPr>
@@ -3656,7 +3670,7 @@
       </w:r>
     </w:p>
     <w:sectPr>
-      <w:footerReference w:type="default" r:id="rId9"/>
+      <w:footerReference w:type="default" r:id="rId13"/>
       <w:pgSz w:w="12240" w:h="15840"/>
       <w:pgMar w:top="1440" w:right="1440" w:bottom="1440" w:left="1440" w:header="720" w:footer="720" w:gutter="0"/>
       <w:pgNumType w:start="0"/>
@@ -3666,6 +3680,45 @@
     </w:sectPr>
   </w:body>
 </w:document>
+</file>
+
+<file path=word/comments.xml><?xml version="1.0" encoding="utf-8"?>
+<w:comments xmlns:wpc="http://schemas.microsoft.com/office/word/2010/wordprocessingCanvas" xmlns:cx="http://schemas.microsoft.com/office/drawing/2014/chartex" xmlns:cx1="http://schemas.microsoft.com/office/drawing/2015/9/8/chartex" xmlns:cx2="http://schemas.microsoft.com/office/drawing/2015/10/21/chartex" xmlns:cx3="http://schemas.microsoft.com/office/drawing/2016/5/9/chartex" xmlns:cx4="http://schemas.microsoft.com/office/drawing/2016/5/10/chartex" xmlns:cx5="http://schemas.microsoft.com/office/drawing/2016/5/11/chartex" xmlns:cx6="http://schemas.microsoft.com/office/drawing/2016/5/12/chartex" xmlns:cx7="http://schemas.microsoft.com/office/drawing/2016/5/13/chartex" xmlns:cx8="http://schemas.microsoft.com/office/drawing/2016/5/14/chartex" xmlns:mc="http://schemas.openxmlformats.org/markup-compatibility/2006" xmlns:aink="http://schemas.microsoft.com/office/drawing/2016/ink" xmlns:am3d="http://schemas.microsoft.com/office/drawing/2017/model3d" xmlns:o="urn:schemas-microsoft-com:office:office" xmlns:r="http://schemas.openxmlformats.org/officeDocument/2006/relationships" xmlns:m="http://schemas.openxmlformats.org/officeDocument/2006/math" xmlns:v="urn:schemas-microsoft-com:vml" xmlns:wp14="http://schemas.microsoft.com/office/word/2010/wordprocessingDrawing" xmlns:wp="http://schemas.openxmlformats.org/drawingml/2006/wordprocessingDrawing" xmlns:w10="urn:schemas-microsoft-com:office:word" xmlns:w="http://schemas.openxmlformats.org/wordprocessingml/2006/main" xmlns:w14="http://schemas.microsoft.com/office/word/2010/wordml" xmlns:w15="http://schemas.microsoft.com/office/word/2012/wordml" xmlns:w16cex="http://schemas.microsoft.com/office/word/2018/wordml/cex" xmlns:w16cid="http://schemas.microsoft.com/office/word/2016/wordml/cid" xmlns:w16="http://schemas.microsoft.com/office/word/2018/wordml" xmlns:w16se="http://schemas.microsoft.com/office/word/2015/wordml/symex" xmlns:wpg="http://schemas.microsoft.com/office/word/2010/wordprocessingGroup" xmlns:wpi="http://schemas.microsoft.com/office/word/2010/wordprocessingInk" xmlns:wne="http://schemas.microsoft.com/office/word/2006/wordml" xmlns:wps="http://schemas.microsoft.com/office/word/2010/wordprocessingShape" mc:Ignorable="w14 w15 w16se w16cid w16 w16cex wp14">
+  <w:comment w:id="3" w:author="Christopher Paterson" w:date="2021-04-06T09:58:00Z" w:initials="CP">
+    <w:p>
+      <w:pPr>
+        <w:pStyle w:val="CommentText"/>
+      </w:pPr>
+      <w:r>
+        <w:rPr>
+          <w:rStyle w:val="CommentReference"/>
+        </w:rPr>
+        <w:annotationRef/>
+      </w:r>
+      <w:r>
+        <w:t>I think these things should be in the must have section. They seem like essential functions.</w:t>
+      </w:r>
+    </w:p>
+  </w:comment>
+</w:comments>
+</file>
+
+<file path=word/commentsExtended.xml><?xml version="1.0" encoding="utf-8"?>
+<w15:commentsEx xmlns:wpc="http://schemas.microsoft.com/office/word/2010/wordprocessingCanvas" xmlns:cx="http://schemas.microsoft.com/office/drawing/2014/chartex" xmlns:cx1="http://schemas.microsoft.com/office/drawing/2015/9/8/chartex" xmlns:cx2="http://schemas.microsoft.com/office/drawing/2015/10/21/chartex" xmlns:cx3="http://schemas.microsoft.com/office/drawing/2016/5/9/chartex" xmlns:cx4="http://schemas.microsoft.com/office/drawing/2016/5/10/chartex" xmlns:cx5="http://schemas.microsoft.com/office/drawing/2016/5/11/chartex" xmlns:cx6="http://schemas.microsoft.com/office/drawing/2016/5/12/chartex" xmlns:cx7="http://schemas.microsoft.com/office/drawing/2016/5/13/chartex" xmlns:cx8="http://schemas.microsoft.com/office/drawing/2016/5/14/chartex" xmlns:mc="http://schemas.openxmlformats.org/markup-compatibility/2006" xmlns:aink="http://schemas.microsoft.com/office/drawing/2016/ink" xmlns:am3d="http://schemas.microsoft.com/office/drawing/2017/model3d" xmlns:o="urn:schemas-microsoft-com:office:office" xmlns:r="http://schemas.openxmlformats.org/officeDocument/2006/relationships" xmlns:m="http://schemas.openxmlformats.org/officeDocument/2006/math" xmlns:v="urn:schemas-microsoft-com:vml" xmlns:wp14="http://schemas.microsoft.com/office/word/2010/wordprocessingDrawing" xmlns:wp="http://schemas.openxmlformats.org/drawingml/2006/wordprocessingDrawing" xmlns:w10="urn:schemas-microsoft-com:office:word" xmlns:w="http://schemas.openxmlformats.org/wordprocessingml/2006/main" xmlns:w14="http://schemas.microsoft.com/office/word/2010/wordml" xmlns:w15="http://schemas.microsoft.com/office/word/2012/wordml" xmlns:w16cex="http://schemas.microsoft.com/office/word/2018/wordml/cex" xmlns:w16cid="http://schemas.microsoft.com/office/word/2016/wordml/cid" xmlns:w16="http://schemas.microsoft.com/office/word/2018/wordml" xmlns:w16se="http://schemas.microsoft.com/office/word/2015/wordml/symex" xmlns:wpg="http://schemas.microsoft.com/office/word/2010/wordprocessingGroup" xmlns:wpi="http://schemas.microsoft.com/office/word/2010/wordprocessingInk" xmlns:wne="http://schemas.microsoft.com/office/word/2006/wordml" xmlns:wps="http://schemas.microsoft.com/office/word/2010/wordprocessingShape" mc:Ignorable="w14 w15 w16se w16cid w16 w16cex wp14">
+  <w15:commentEx w15:paraId="75641D40" w15:done="0"/>
+</w15:commentsEx>
+</file>
+
+<file path=word/commentsExtensible.xml><?xml version="1.0" encoding="utf-8"?>
+<w16cex:commentsExtensible xmlns:wpc="http://schemas.microsoft.com/office/word/2010/wordprocessingCanvas" xmlns:cx="http://schemas.microsoft.com/office/drawing/2014/chartex" xmlns:cx1="http://schemas.microsoft.com/office/drawing/2015/9/8/chartex" xmlns:cx2="http://schemas.microsoft.com/office/drawing/2015/10/21/chartex" xmlns:cx3="http://schemas.microsoft.com/office/drawing/2016/5/9/chartex" xmlns:cx4="http://schemas.microsoft.com/office/drawing/2016/5/10/chartex" xmlns:cx5="http://schemas.microsoft.com/office/drawing/2016/5/11/chartex" xmlns:cx6="http://schemas.microsoft.com/office/drawing/2016/5/12/chartex" xmlns:cx7="http://schemas.microsoft.com/office/drawing/2016/5/13/chartex" xmlns:cx8="http://schemas.microsoft.com/office/drawing/2016/5/14/chartex" xmlns:mc="http://schemas.openxmlformats.org/markup-compatibility/2006" xmlns:aink="http://schemas.microsoft.com/office/drawing/2016/ink" xmlns:am3d="http://schemas.microsoft.com/office/drawing/2017/model3d" xmlns:o="urn:schemas-microsoft-com:office:office" xmlns:r="http://schemas.openxmlformats.org/officeDocument/2006/relationships" xmlns:m="http://schemas.openxmlformats.org/officeDocument/2006/math" xmlns:v="urn:schemas-microsoft-com:vml" xmlns:wp14="http://schemas.microsoft.com/office/word/2010/wordprocessingDrawing" xmlns:wp="http://schemas.openxmlformats.org/drawingml/2006/wordprocessingDrawing" xmlns:w10="urn:schemas-microsoft-com:office:word" xmlns:w="http://schemas.openxmlformats.org/wordprocessingml/2006/main" xmlns:w14="http://schemas.microsoft.com/office/word/2010/wordml" xmlns:w15="http://schemas.microsoft.com/office/word/2012/wordml" xmlns:w16cex="http://schemas.microsoft.com/office/word/2018/wordml/cex" xmlns:w16cid="http://schemas.microsoft.com/office/word/2016/wordml/cid" xmlns:w16="http://schemas.microsoft.com/office/word/2018/wordml" xmlns:w16se="http://schemas.microsoft.com/office/word/2015/wordml/symex" xmlns:wpg="http://schemas.microsoft.com/office/word/2010/wordprocessingGroup" xmlns:wpi="http://schemas.microsoft.com/office/word/2010/wordprocessingInk" xmlns:wne="http://schemas.microsoft.com/office/word/2006/wordml" xmlns:wps="http://schemas.microsoft.com/office/word/2010/wordprocessingShape" mc:Ignorable="w14 w15 w16se w16cid w16 w16cex wp14">
+  <w16cex:commentExtensible w16cex:durableId="2416AF63" w16cex:dateUtc="2021-04-05T23:58:00Z"/>
+</w16cex:commentsExtensible>
+</file>
+
+<file path=word/commentsIds.xml><?xml version="1.0" encoding="utf-8"?>
+<w16cid:commentsIds xmlns:wpc="http://schemas.microsoft.com/office/word/2010/wordprocessingCanvas" xmlns:cx="http://schemas.microsoft.com/office/drawing/2014/chartex" xmlns:cx1="http://schemas.microsoft.com/office/drawing/2015/9/8/chartex" xmlns:cx2="http://schemas.microsoft.com/office/drawing/2015/10/21/chartex" xmlns:cx3="http://schemas.microsoft.com/office/drawing/2016/5/9/chartex" xmlns:cx4="http://schemas.microsoft.com/office/drawing/2016/5/10/chartex" xmlns:cx5="http://schemas.microsoft.com/office/drawing/2016/5/11/chartex" xmlns:cx6="http://schemas.microsoft.com/office/drawing/2016/5/12/chartex" xmlns:cx7="http://schemas.microsoft.com/office/drawing/2016/5/13/chartex" xmlns:cx8="http://schemas.microsoft.com/office/drawing/2016/5/14/chartex" xmlns:mc="http://schemas.openxmlformats.org/markup-compatibility/2006" xmlns:aink="http://schemas.microsoft.com/office/drawing/2016/ink" xmlns:am3d="http://schemas.microsoft.com/office/drawing/2017/model3d" xmlns:o="urn:schemas-microsoft-com:office:office" xmlns:r="http://schemas.openxmlformats.org/officeDocument/2006/relationships" xmlns:m="http://schemas.openxmlformats.org/officeDocument/2006/math" xmlns:v="urn:schemas-microsoft-com:vml" xmlns:wp14="http://schemas.microsoft.com/office/word/2010/wordprocessingDrawing" xmlns:wp="http://schemas.openxmlformats.org/drawingml/2006/wordprocessingDrawing" xmlns:w10="urn:schemas-microsoft-com:office:word" xmlns:w="http://schemas.openxmlformats.org/wordprocessingml/2006/main" xmlns:w14="http://schemas.microsoft.com/office/word/2010/wordml" xmlns:w15="http://schemas.microsoft.com/office/word/2012/wordml" xmlns:w16cex="http://schemas.microsoft.com/office/word/2018/wordml/cex" xmlns:w16cid="http://schemas.microsoft.com/office/word/2016/wordml/cid" xmlns:w16="http://schemas.microsoft.com/office/word/2018/wordml" xmlns:w16se="http://schemas.microsoft.com/office/word/2015/wordml/symex" xmlns:wpg="http://schemas.microsoft.com/office/word/2010/wordprocessingGroup" xmlns:wpi="http://schemas.microsoft.com/office/word/2010/wordprocessingInk" xmlns:wne="http://schemas.microsoft.com/office/word/2006/wordml" xmlns:wps="http://schemas.microsoft.com/office/word/2010/wordprocessingShape" mc:Ignorable="w14 w15 w16se w16cid w16 w16cex wp14">
+  <w16cid:commentId w16cid:paraId="75641D40" w16cid:durableId="2416AF63"/>
+</w16cid:commentsIds>
 </file>
 
 <file path=word/endnotes.xml><?xml version="1.0" encoding="utf-8"?>
@@ -6648,6 +6701,14 @@
     <w:abstractNumId w:val="17"/>
   </w:num>
 </w:numbering>
+</file>
+
+<file path=word/people.xml><?xml version="1.0" encoding="utf-8"?>
+<w15:people xmlns:wpc="http://schemas.microsoft.com/office/word/2010/wordprocessingCanvas" xmlns:cx="http://schemas.microsoft.com/office/drawing/2014/chartex" xmlns:cx1="http://schemas.microsoft.com/office/drawing/2015/9/8/chartex" xmlns:cx2="http://schemas.microsoft.com/office/drawing/2015/10/21/chartex" xmlns:cx3="http://schemas.microsoft.com/office/drawing/2016/5/9/chartex" xmlns:cx4="http://schemas.microsoft.com/office/drawing/2016/5/10/chartex" xmlns:cx5="http://schemas.microsoft.com/office/drawing/2016/5/11/chartex" xmlns:cx6="http://schemas.microsoft.com/office/drawing/2016/5/12/chartex" xmlns:cx7="http://schemas.microsoft.com/office/drawing/2016/5/13/chartex" xmlns:cx8="http://schemas.microsoft.com/office/drawing/2016/5/14/chartex" xmlns:mc="http://schemas.openxmlformats.org/markup-compatibility/2006" xmlns:aink="http://schemas.microsoft.com/office/drawing/2016/ink" xmlns:am3d="http://schemas.microsoft.com/office/drawing/2017/model3d" xmlns:o="urn:schemas-microsoft-com:office:office" xmlns:r="http://schemas.openxmlformats.org/officeDocument/2006/relationships" xmlns:m="http://schemas.openxmlformats.org/officeDocument/2006/math" xmlns:v="urn:schemas-microsoft-com:vml" xmlns:wp14="http://schemas.microsoft.com/office/word/2010/wordprocessingDrawing" xmlns:wp="http://schemas.openxmlformats.org/drawingml/2006/wordprocessingDrawing" xmlns:w10="urn:schemas-microsoft-com:office:word" xmlns:w="http://schemas.openxmlformats.org/wordprocessingml/2006/main" xmlns:w14="http://schemas.microsoft.com/office/word/2010/wordml" xmlns:w15="http://schemas.microsoft.com/office/word/2012/wordml" xmlns:w16cex="http://schemas.microsoft.com/office/word/2018/wordml/cex" xmlns:w16cid="http://schemas.microsoft.com/office/word/2016/wordml/cid" xmlns:w16="http://schemas.microsoft.com/office/word/2018/wordml" xmlns:w16se="http://schemas.microsoft.com/office/word/2015/wordml/symex" xmlns:wpg="http://schemas.microsoft.com/office/word/2010/wordprocessingGroup" xmlns:wpi="http://schemas.microsoft.com/office/word/2010/wordprocessingInk" xmlns:wne="http://schemas.microsoft.com/office/word/2006/wordml" xmlns:wps="http://schemas.microsoft.com/office/word/2010/wordprocessingShape" mc:Ignorable="w14 w15 w16se w16cid w16 w16cex wp14">
+  <w15:person w15:author="Christopher Paterson">
+    <w15:presenceInfo w15:providerId="Windows Live" w15:userId="bba80ecabefb404d"/>
+  </w15:person>
+</w15:people>
 </file>
 
 <file path=word/styles.xml><?xml version="1.0" encoding="utf-8"?>
@@ -7491,6 +7552,107 @@
       <w:szCs w:val="18"/>
     </w:rPr>
   </w:style>
+  <w:style w:type="character" w:styleId="CommentReference">
+    <w:name w:val="annotation reference"/>
+    <w:basedOn w:val="DefaultParagraphFont"/>
+    <w:uiPriority w:val="99"/>
+    <w:semiHidden/>
+    <w:unhideWhenUsed/>
+    <w:rsid w:val="0099297F"/>
+    <w:rPr>
+      <w:sz w:val="16"/>
+      <w:szCs w:val="16"/>
+    </w:rPr>
+  </w:style>
+  <w:style w:type="paragraph" w:styleId="CommentText">
+    <w:name w:val="annotation text"/>
+    <w:basedOn w:val="Normal"/>
+    <w:link w:val="CommentTextChar"/>
+    <w:uiPriority w:val="99"/>
+    <w:semiHidden/>
+    <w:unhideWhenUsed/>
+    <w:rsid w:val="0099297F"/>
+    <w:pPr>
+      <w:spacing w:line="240" w:lineRule="auto"/>
+    </w:pPr>
+    <w:rPr>
+      <w:sz w:val="20"/>
+      <w:szCs w:val="20"/>
+    </w:rPr>
+  </w:style>
+  <w:style w:type="character" w:customStyle="1" w:styleId="CommentTextChar">
+    <w:name w:val="Comment Text Char"/>
+    <w:basedOn w:val="DefaultParagraphFont"/>
+    <w:link w:val="CommentText"/>
+    <w:uiPriority w:val="99"/>
+    <w:semiHidden/>
+    <w:rsid w:val="0099297F"/>
+    <w:rPr>
+      <w:sz w:val="20"/>
+      <w:szCs w:val="20"/>
+      <w:lang w:val="en-AU"/>
+    </w:rPr>
+  </w:style>
+  <w:style w:type="paragraph" w:styleId="CommentSubject">
+    <w:name w:val="annotation subject"/>
+    <w:basedOn w:val="CommentText"/>
+    <w:next w:val="CommentText"/>
+    <w:link w:val="CommentSubjectChar"/>
+    <w:uiPriority w:val="99"/>
+    <w:semiHidden/>
+    <w:unhideWhenUsed/>
+    <w:rsid w:val="0099297F"/>
+    <w:rPr>
+      <w:b/>
+      <w:bCs/>
+    </w:rPr>
+  </w:style>
+  <w:style w:type="character" w:customStyle="1" w:styleId="CommentSubjectChar">
+    <w:name w:val="Comment Subject Char"/>
+    <w:basedOn w:val="CommentTextChar"/>
+    <w:link w:val="CommentSubject"/>
+    <w:uiPriority w:val="99"/>
+    <w:semiHidden/>
+    <w:rsid w:val="0099297F"/>
+    <w:rPr>
+      <w:b/>
+      <w:bCs/>
+      <w:sz w:val="20"/>
+      <w:szCs w:val="20"/>
+      <w:lang w:val="en-AU"/>
+    </w:rPr>
+  </w:style>
+  <w:style w:type="paragraph" w:styleId="BalloonText">
+    <w:name w:val="Balloon Text"/>
+    <w:basedOn w:val="Normal"/>
+    <w:link w:val="BalloonTextChar"/>
+    <w:uiPriority w:val="99"/>
+    <w:semiHidden/>
+    <w:unhideWhenUsed/>
+    <w:rsid w:val="0099297F"/>
+    <w:pPr>
+      <w:spacing w:after="0" w:line="240" w:lineRule="auto"/>
+    </w:pPr>
+    <w:rPr>
+      <w:rFonts w:ascii="Segoe UI" w:hAnsi="Segoe UI" w:cs="Segoe UI"/>
+      <w:sz w:val="18"/>
+      <w:szCs w:val="18"/>
+    </w:rPr>
+  </w:style>
+  <w:style w:type="character" w:customStyle="1" w:styleId="BalloonTextChar">
+    <w:name w:val="Balloon Text Char"/>
+    <w:basedOn w:val="DefaultParagraphFont"/>
+    <w:link w:val="BalloonText"/>
+    <w:uiPriority w:val="99"/>
+    <w:semiHidden/>
+    <w:rsid w:val="0099297F"/>
+    <w:rPr>
+      <w:rFonts w:ascii="Segoe UI" w:hAnsi="Segoe UI" w:cs="Segoe UI"/>
+      <w:sz w:val="18"/>
+      <w:szCs w:val="18"/>
+      <w:lang w:val="en-AU"/>
+    </w:rPr>
+  </w:style>
 </w:styles>
 </file>
 
@@ -7615,6 +7777,13 @@
     <w:pitch w:val="variable"/>
     <w:sig w:usb0="E0002EFF" w:usb1="C000785B" w:usb2="00000009" w:usb3="00000000" w:csb0="000001FF" w:csb1="00000000"/>
   </w:font>
+  <w:font w:name="Segoe UI">
+    <w:panose1 w:val="020B0502040204020203"/>
+    <w:charset w:val="00"/>
+    <w:family w:val="swiss"/>
+    <w:pitch w:val="variable"/>
+    <w:sig w:usb0="E4002EFF" w:usb1="C000E47F" w:usb2="00000009" w:usb3="00000000" w:csb0="000001FF" w:csb1="00000000"/>
+  </w:font>
 </w:fonts>
 </file>
 
@@ -7635,6 +7804,7 @@
   <w:rsids>
     <w:rsidRoot w:val="007B2C06"/>
     <w:rsid w:val="00326CF3"/>
+    <w:rsid w:val="00660DB8"/>
     <w:rsid w:val="00687CD6"/>
     <w:rsid w:val="007B2C06"/>
     <w:rsid w:val="009D2C76"/>

</xml_diff>